<commit_message>
Added Question 4 Answer
</commit_message>
<xml_diff>
--- a/SO-Serie1.docx
+++ b/SO-Serie1.docx
@@ -91,7 +91,7 @@
               </mc:Choice>
               <mc:Fallback>
                 <w:pict>
-                  <v:roundrect w14:anchorId="58C95122" id="Forma Automática 622" o:spid="_x0000_s1026" style="position:absolute;margin-left:0;margin-top:0;width:561.35pt;height:742.95pt;z-index:251662336;visibility:visible;mso-wrap-style:square;mso-width-percent:920;mso-height-percent:940;mso-wrap-distance-left:9pt;mso-wrap-distance-top:0;mso-wrap-distance-right:9pt;mso-wrap-distance-bottom:0;mso-position-horizontal:center;mso-position-horizontal-relative:page;mso-position-vertical:center;mso-position-vertical-relative:page;mso-width-percent:920;mso-height-percent:940;mso-width-relative:page;mso-height-relative:page;v-text-anchor:top" arcsize="2269f" o:gfxdata="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" o:allowincell="f" filled="f" fillcolor="black">
+                  <v:roundrect w14:anchorId="132D657B" id="Forma Automática 622" o:spid="_x0000_s1026" style="position:absolute;margin-left:0;margin-top:0;width:561.35pt;height:742.95pt;z-index:251662336;visibility:visible;mso-wrap-style:square;mso-width-percent:920;mso-height-percent:940;mso-wrap-distance-left:9pt;mso-wrap-distance-top:0;mso-wrap-distance-right:9pt;mso-wrap-distance-bottom:0;mso-position-horizontal:center;mso-position-horizontal-relative:page;mso-position-vertical:center;mso-position-vertical-relative:page;mso-width-percent:920;mso-height-percent:940;mso-width-relative:page;mso-height-relative:page;v-text-anchor:top" arcsize="2269f" o:gfxdata="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" o:allowincell="f" filled="f" fillcolor="black">
                     <w10:wrap anchorx="page" anchory="page"/>
                   </v:roundrect>
                 </w:pict>
@@ -1172,15 +1172,7 @@
         <w:rPr>
           <w:lang w:val="pt-PT"/>
         </w:rPr>
-        <w:t>2., ou seja, o processo tenta realizar uma operação invalida sobre uma pagina, mas desta vez o handler resolve o problema de forma diferente, pois agora a pagina estava marcada como copy-on-read, e assim o memory manager não assume que houve uma violação de acesso, e faz ao invés disso uma copia privada da pagina ao pro</w:t>
-      </w:r>
-      <w:bookmarkStart w:id="0" w:name="_GoBack"/>
-      <w:bookmarkEnd w:id="0"/>
-      <w:r>
-        <w:rPr>
-          <w:lang w:val="pt-PT"/>
-        </w:rPr>
-        <w:t>cesso atual. Quando o processo volta ao controlo da pagina e tenta fazer novamente a operação, esta já executada de forma normal.</w:t>
+        <w:t>2., ou seja, o processo tenta realizar uma operação invalida sobre uma pagina, mas desta vez o handler resolve o problema de forma diferente, pois agora a pagina estava marcada como copy-on-read, e assim o memory manager não assume que houve uma violação de acesso, e faz ao invés disso uma copia privada da pagina ao processo atual. Quando o processo volta ao controlo da pagina e tenta fazer novamente a operação, esta já executada de forma normal.</w:t>
       </w:r>
     </w:p>
     <w:p>
@@ -1252,30 +1244,93 @@
         <w:rPr>
           <w:lang w:val="pt-PT"/>
         </w:rPr>
-        <w:t>Uma soft fault é quando o memory manager consegue resolver o problema acedendo a pagina em memoria, sem ser necessário voltar a ler a pagina a partir do disco, no caso de ser necessário aceder ao disco para recuperar a pagina estamos perante uma hard fault.</w:t>
+        <w:t>Uma soft fault é quando o memory manager consegue r</w:t>
+      </w:r>
+      <w:r>
+        <w:rPr>
+          <w:lang w:val="pt-PT"/>
+        </w:rPr>
+        <w:t>esolver o problema acedendo à página em memó</w:t>
+      </w:r>
+      <w:r>
+        <w:rPr>
+          <w:lang w:val="pt-PT"/>
+        </w:rPr>
+        <w:t xml:space="preserve">ria, sem </w:t>
+      </w:r>
+      <w:r>
+        <w:rPr>
+          <w:lang w:val="pt-PT"/>
+        </w:rPr>
+        <w:t>ser necessário voltar a ler a pá</w:t>
+      </w:r>
+      <w:r>
+        <w:rPr>
+          <w:lang w:val="pt-PT"/>
+        </w:rPr>
+        <w:t>gina a partir do disco, no caso de ser necessário ace</w:t>
+      </w:r>
+      <w:r>
+        <w:rPr>
+          <w:lang w:val="pt-PT"/>
+        </w:rPr>
+        <w:t>der ao disco para recuperar a pá</w:t>
+      </w:r>
+      <w:r>
+        <w:rPr>
+          <w:lang w:val="pt-PT"/>
+        </w:rPr>
+        <w:t>gina estamos perante uma hard fault.</w:t>
       </w:r>
     </w:p>
     <w:p>
       <w:pPr>
         <w:pStyle w:val="PargrafodaLista"/>
-      </w:pPr>
-      <w:r>
-        <w:rPr>
-          <w:lang w:val="pt-PT"/>
-        </w:rPr>
-        <w:t>As soft fault segundo o autor podem ocurrer por causa de uma pagina partilhada já estar mapeada a um processo, ou quando é necessária uma pagina a zero. Também p</w:t>
-      </w:r>
-      <w:r>
-        <w:rPr>
-          <w:lang w:val="pt-PT"/>
-        </w:rPr>
-        <w:t xml:space="preserve">ode </w:t>
-      </w:r>
-      <w:r>
-        <w:rPr>
-          <w:lang w:val="pt-PT"/>
-        </w:rPr>
-        <w:t>oco</w:t>
+        <w:rPr>
+          <w:lang w:val="pt-PT"/>
+        </w:rPr>
+      </w:pPr>
+      <w:r>
+        <w:rPr>
+          <w:lang w:val="pt-PT"/>
+        </w:rPr>
+        <w:t xml:space="preserve">As soft fault segundo o autor podem </w:t>
+      </w:r>
+      <w:r>
+        <w:rPr>
+          <w:lang w:val="pt-PT"/>
+        </w:rPr>
+        <w:t>ocorrer</w:t>
+      </w:r>
+      <w:r>
+        <w:rPr>
+          <w:lang w:val="pt-PT"/>
+        </w:rPr>
+        <w:t xml:space="preserve"> por causa de uma pá</w:t>
+      </w:r>
+      <w:r>
+        <w:rPr>
+          <w:lang w:val="pt-PT"/>
+        </w:rPr>
+        <w:t>gina partilhada já estar mapeada a um process</w:t>
+      </w:r>
+      <w:r>
+        <w:rPr>
+          <w:lang w:val="pt-PT"/>
+        </w:rPr>
+        <w:t>o, ou quando é necessária uma pá</w:t>
+      </w:r>
+      <w:r>
+        <w:rPr>
+          <w:lang w:val="pt-PT"/>
+        </w:rPr>
+        <w:t>gina a zero. Também p</w:t>
+      </w:r>
+      <w:r>
+        <w:rPr>
+          <w:lang w:val="pt-PT"/>
+        </w:rPr>
+        <w:t>ode oco</w:t>
       </w:r>
       <w:r>
         <w:rPr>
@@ -1287,43 +1342,232 @@
         <w:rPr>
           <w:lang w:val="pt-PT"/>
         </w:rPr>
-        <w:t xml:space="preserve"> quando uma pagina é comprimida</w:t>
-      </w:r>
-      <w:r>
-        <w:rPr>
-          <w:lang w:val="pt-PT"/>
-        </w:rPr>
-        <w:t xml:space="preserve"> para aumentar o tamanho da memoria física.</w:t>
+        <w:t xml:space="preserve"> quando uma pá</w:t>
+      </w:r>
+      <w:r>
+        <w:rPr>
+          <w:lang w:val="pt-PT"/>
+        </w:rPr>
+        <w:t>gina é comprimida</w:t>
+      </w:r>
+      <w:r>
+        <w:rPr>
+          <w:lang w:val="pt-PT"/>
+        </w:rPr>
+        <w:t xml:space="preserve"> para aumentar o tamanho da memó</w:t>
+      </w:r>
+      <w:r>
+        <w:rPr>
+          <w:lang w:val="pt-PT"/>
+        </w:rPr>
+        <w:t>ria física.</w:t>
       </w:r>
     </w:p>
     <w:p>
       <w:pPr>
         <w:pStyle w:val="PargrafodaLista"/>
-        <w:rPr>
-          <w:lang w:val="pt-PT"/>
-        </w:rPr>
-      </w:pPr>
+        <w:numPr>
+          <w:ilvl w:val="0"/>
+          <w:numId w:val="13"/>
+        </w:numPr>
+        <w:rPr>
+          <w:lang w:val="pt-PT"/>
+        </w:rPr>
+      </w:pPr>
+      <w:r>
+        <w:rPr>
+          <w:lang w:val="pt-PT"/>
+        </w:rPr>
+        <w:t xml:space="preserve">A introdução do swap file nos sistemas operativos modernos foi introduzido para que as aplicações do WUP (Windows Universal Program) quando não estiverem a ser utilizadas em foreground </w:t>
+      </w:r>
+      <w:r>
+        <w:rPr>
+          <w:lang w:val="pt-PT"/>
+        </w:rPr>
+        <w:t xml:space="preserve">são suspensas, e </w:t>
+      </w:r>
+      <w:r>
+        <w:rPr>
+          <w:lang w:val="pt-PT"/>
+        </w:rPr>
+        <w:t>não</w:t>
+      </w:r>
+      <w:r>
+        <w:rPr>
+          <w:lang w:val="pt-PT"/>
+        </w:rPr>
+        <w:t xml:space="preserve"> executam até o utilizador voltar a selecionar essa aplicação.</w:t>
+      </w:r>
+      <w:r>
+        <w:rPr>
+          <w:lang w:val="pt-PT"/>
+        </w:rPr>
+        <w:t xml:space="preserve"> Qu</w:t>
+      </w:r>
+      <w:r>
+        <w:rPr>
+          <w:lang w:val="pt-PT"/>
+        </w:rPr>
+        <w:t>ando o sistema necessita de memó</w:t>
+      </w:r>
+      <w:r>
+        <w:rPr>
+          <w:lang w:val="pt-PT"/>
+        </w:rPr>
+        <w:t xml:space="preserve">ria, é selecionada uma aplicação que não esteja a ser usada </w:t>
+      </w:r>
+      <w:r>
+        <w:rPr>
+          <w:lang w:val="pt-PT"/>
+        </w:rPr>
+        <w:t>há</w:t>
+      </w:r>
+      <w:r>
+        <w:rPr>
+          <w:lang w:val="pt-PT"/>
+        </w:rPr>
+        <w:t xml:space="preserve"> algum tempo e é feito o swap d</w:t>
+      </w:r>
+      <w:r>
+        <w:rPr>
+          <w:lang w:val="pt-PT"/>
+        </w:rPr>
+        <w:t>e todas as páginas em vá</w:t>
+      </w:r>
+      <w:r>
+        <w:rPr>
+          <w:lang w:val="pt-PT"/>
+        </w:rPr>
+        <w:t xml:space="preserve">rias operações IO ao invés de </w:t>
+      </w:r>
+      <w:r>
+        <w:rPr>
+          <w:lang w:val="pt-PT"/>
+        </w:rPr>
+        <w:t>ser feito página a pá</w:t>
+      </w:r>
+      <w:r>
+        <w:rPr>
+          <w:lang w:val="pt-PT"/>
+        </w:rPr>
+        <w:t>gina.</w:t>
+      </w:r>
+      <w:r>
+        <w:rPr>
+          <w:lang w:val="pt-PT"/>
+        </w:rPr>
+        <w:t xml:space="preserve"> </w:t>
+      </w:r>
+      <w:r>
+        <w:rPr>
+          <w:lang w:val="pt-PT"/>
+        </w:rPr>
+        <w:t xml:space="preserve">Depois quando a aplicação voltar a ser executada é feito uma leitura sequencial </w:t>
+      </w:r>
+      <w:r>
+        <w:rPr>
+          <w:lang w:val="pt-PT"/>
+        </w:rPr>
+        <w:t>o que é mais eficiente que random reads.</w:t>
+      </w:r>
     </w:p>
     <w:p>
       <w:pPr>
-        <w:rPr>
-          <w:lang w:val="pt-PT"/>
-        </w:rPr>
-      </w:pPr>
+        <w:pStyle w:val="PargrafodaLista"/>
+        <w:rPr>
+          <w:lang w:val="pt-PT"/>
+        </w:rPr>
+      </w:pPr>
+      <w:r>
+        <w:rPr>
+          <w:lang w:val="pt-PT"/>
+        </w:rPr>
+        <w:lastRenderedPageBreak/>
+        <w:t xml:space="preserve">A motivação para o aparecimento do swap file foi o facto </w:t>
+      </w:r>
+      <w:r>
+        <w:rPr>
+          <w:lang w:val="pt-PT"/>
+        </w:rPr>
+        <w:t>de</w:t>
+      </w:r>
+      <w:r>
+        <w:rPr>
+          <w:lang w:val="pt-PT"/>
+        </w:rPr>
+        <w:t xml:space="preserve"> </w:t>
+      </w:r>
+      <w:r>
+        <w:rPr>
+          <w:lang w:val="pt-PT"/>
+        </w:rPr>
+        <w:t xml:space="preserve">otimizar o uso de recursos do sistema, aumentando a duração da bateria, visto que as aplicações cada vez usam mais recursos e mais aplicações são usadas em simultâneo. </w:t>
+      </w:r>
     </w:p>
     <w:p>
       <w:pPr>
-        <w:rPr>
-          <w:lang w:val="pt-PT"/>
-        </w:rPr>
-      </w:pPr>
+        <w:pStyle w:val="Cabealho3"/>
+        <w:rPr>
+          <w:lang w:val="pt-PT"/>
+        </w:rPr>
+      </w:pPr>
+      <w:r>
+        <w:rPr>
+          <w:lang w:val="pt-PT"/>
+        </w:rPr>
+        <w:t>Exercício 5</w:t>
+      </w:r>
     </w:p>
     <w:p>
       <w:pPr>
-        <w:rPr>
-          <w:lang w:val="pt-PT"/>
-        </w:rPr>
-      </w:pPr>
+        <w:pStyle w:val="PargrafodaLista"/>
+        <w:numPr>
+          <w:ilvl w:val="0"/>
+          <w:numId w:val="18"/>
+        </w:numPr>
+        <w:rPr>
+          <w:lang w:val="pt-PT"/>
+        </w:rPr>
+      </w:pPr>
+      <w:r>
+        <w:rPr>
+          <w:lang w:val="pt-PT"/>
+        </w:rPr>
+        <w:t>A vantagem de as bibliotecas do sistema ocuparem os mesmos endereços independentemente dos processos em observação é a de permitir uma maior eficiência no tempo de carregamento e na gestão da memória.</w:t>
+      </w:r>
+    </w:p>
+    <w:p>
+      <w:pPr>
+        <w:pStyle w:val="PargrafodaLista"/>
+        <w:numPr>
+          <w:ilvl w:val="0"/>
+          <w:numId w:val="18"/>
+        </w:numPr>
+        <w:rPr>
+          <w:lang w:val="pt-PT"/>
+        </w:rPr>
+      </w:pPr>
+      <w:r>
+        <w:rPr>
+          <w:lang w:val="pt-PT"/>
+        </w:rPr>
+        <w:t xml:space="preserve">O loader resolve esta questão procedendo a realocação em tempo de carregamento das dlls para outros endereços de memória. Para evitar esta situação de realocar a memória no tempo de carregamento é possível utilizar uma ferramenta </w:t>
+      </w:r>
+      <w:r>
+        <w:rPr>
+          <w:i/>
+          <w:lang w:val="pt-PT"/>
+        </w:rPr>
+        <w:t>rebase</w:t>
+      </w:r>
+      <w:r>
+        <w:rPr>
+          <w:lang w:val="pt-PT"/>
+        </w:rPr>
+        <w:t xml:space="preserve"> para mudar os endereços antecipadamente e evitar as interceções.</w:t>
+      </w:r>
+      <w:bookmarkStart w:id="0" w:name="_GoBack"/>
+      <w:bookmarkEnd w:id="0"/>
     </w:p>
     <w:sectPr>
       <w:footerReference w:type="even" r:id="rId11"/>
@@ -1675,7 +1919,7 @@
         </mc:Choice>
         <mc:Fallback>
           <w:pict>
-            <v:roundrect w14:anchorId="3724916C" id="Forma Automática 24" o:spid="_x0000_s1026" style="position:absolute;margin-left:0;margin-top:0;width:561.15pt;height:742.85pt;z-index:251665408;visibility:visible;mso-wrap-style:square;mso-width-percent:920;mso-height-percent:940;mso-wrap-distance-left:9pt;mso-wrap-distance-top:0;mso-wrap-distance-right:9pt;mso-wrap-distance-bottom:0;mso-position-horizontal:center;mso-position-horizontal-relative:page;mso-position-vertical:center;mso-position-vertical-relative:page;mso-width-percent:920;mso-height-percent:940;mso-width-relative:page;mso-height-relative:page;v-text-anchor:top" arcsize="2637f" o:gfxdata="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" o:allowincell="f" filled="f" fillcolor="black" strokeweight="1pt">
+            <v:roundrect w14:anchorId="62CACE39" id="Forma Automática 24" o:spid="_x0000_s1026" style="position:absolute;margin-left:0;margin-top:0;width:561.15pt;height:742.85pt;z-index:251665408;visibility:visible;mso-wrap-style:square;mso-width-percent:920;mso-height-percent:940;mso-wrap-distance-left:9pt;mso-wrap-distance-top:0;mso-wrap-distance-right:9pt;mso-wrap-distance-bottom:0;mso-position-horizontal:center;mso-position-horizontal-relative:page;mso-position-vertical:center;mso-position-vertical-relative:page;mso-width-percent:920;mso-height-percent:940;mso-width-relative:page;mso-height-relative:page;v-text-anchor:top" arcsize="2637f" o:gfxdata="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" o:allowincell="f" filled="f" fillcolor="black" strokeweight="1pt">
               <w10:wrap anchorx="page" anchory="page"/>
             </v:roundrect>
           </w:pict>
@@ -1761,6 +2005,7 @@
                           </w:r>
                           <w:r>
                             <w:rPr>
+                              <w:noProof/>
                               <w:color w:val="FFFFFF" w:themeColor="background1"/>
                               <w:sz w:val="40"/>
                               <w:szCs w:val="40"/>
@@ -1820,6 +2065,7 @@
                     </w:r>
                     <w:r>
                       <w:rPr>
+                        <w:noProof/>
                         <w:color w:val="FFFFFF" w:themeColor="background1"/>
                         <w:sz w:val="40"/>
                         <w:szCs w:val="40"/>
@@ -2164,7 +2410,7 @@
         </mc:Choice>
         <mc:Fallback>
           <w:pict>
-            <v:roundrect w14:anchorId="026F7FDE" id="Forma Automática 21" o:spid="_x0000_s1026" style="position:absolute;margin-left:0;margin-top:0;width:561.15pt;height:742.85pt;z-index:251660288;visibility:visible;mso-wrap-style:square;mso-width-percent:920;mso-height-percent:940;mso-wrap-distance-left:9pt;mso-wrap-distance-top:0;mso-wrap-distance-right:9pt;mso-wrap-distance-bottom:0;mso-position-horizontal:center;mso-position-horizontal-relative:page;mso-position-vertical:center;mso-position-vertical-relative:page;mso-width-percent:920;mso-height-percent:940;mso-width-relative:page;mso-height-relative:page;v-text-anchor:top" arcsize="2637f" o:gfxdata="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" o:allowincell="f" filled="f" fillcolor="black" strokeweight="1pt">
+            <v:roundrect w14:anchorId="64F2FD54" id="Forma Automática 21" o:spid="_x0000_s1026" style="position:absolute;margin-left:0;margin-top:0;width:561.15pt;height:742.85pt;z-index:251660288;visibility:visible;mso-wrap-style:square;mso-width-percent:920;mso-height-percent:940;mso-wrap-distance-left:9pt;mso-wrap-distance-top:0;mso-wrap-distance-right:9pt;mso-wrap-distance-bottom:0;mso-position-horizontal:center;mso-position-horizontal-relative:page;mso-position-vertical:center;mso-position-vertical-relative:page;mso-width-percent:920;mso-height-percent:940;mso-width-relative:page;mso-height-relative:page;v-text-anchor:top" arcsize="2637f" o:gfxdata="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" o:allowincell="f" filled="f" fillcolor="black" strokeweight="1pt">
               <w10:wrap anchorx="page" anchory="page"/>
             </v:roundrect>
           </w:pict>
@@ -2472,10 +2718,10 @@
     </w:lvl>
   </w:abstractNum>
   <w:abstractNum w:abstractNumId="5" w15:restartNumberingAfterBreak="0">
-    <w:nsid w:val="22DF71E6"/>
+    <w:nsid w:val="0C431796"/>
     <w:multiLevelType w:val="hybridMultilevel"/>
-    <w:tmpl w:val="952060BA"/>
-    <w:lvl w:ilvl="0" w:tplc="08090017">
+    <w:tmpl w:val="2054B63E"/>
+    <w:lvl w:ilvl="0" w:tplc="04090017">
       <w:start w:val="1"/>
       <w:numFmt w:val="lowerLetter"/>
       <w:lvlText w:val="%1)"/>
@@ -2484,7 +2730,7 @@
         <w:ind w:left="720" w:hanging="360"/>
       </w:pPr>
     </w:lvl>
-    <w:lvl w:ilvl="1" w:tplc="08090019" w:tentative="1">
+    <w:lvl w:ilvl="1" w:tplc="04090019" w:tentative="1">
       <w:start w:val="1"/>
       <w:numFmt w:val="lowerLetter"/>
       <w:lvlText w:val="%2."/>
@@ -2493,7 +2739,7 @@
         <w:ind w:left="1440" w:hanging="360"/>
       </w:pPr>
     </w:lvl>
-    <w:lvl w:ilvl="2" w:tplc="0809001B" w:tentative="1">
+    <w:lvl w:ilvl="2" w:tplc="0409001B" w:tentative="1">
       <w:start w:val="1"/>
       <w:numFmt w:val="lowerRoman"/>
       <w:lvlText w:val="%3."/>
@@ -2502,7 +2748,7 @@
         <w:ind w:left="2160" w:hanging="180"/>
       </w:pPr>
     </w:lvl>
-    <w:lvl w:ilvl="3" w:tplc="0809000F" w:tentative="1">
+    <w:lvl w:ilvl="3" w:tplc="0409000F" w:tentative="1">
       <w:start w:val="1"/>
       <w:numFmt w:val="decimal"/>
       <w:lvlText w:val="%4."/>
@@ -2511,7 +2757,7 @@
         <w:ind w:left="2880" w:hanging="360"/>
       </w:pPr>
     </w:lvl>
-    <w:lvl w:ilvl="4" w:tplc="08090019" w:tentative="1">
+    <w:lvl w:ilvl="4" w:tplc="04090019" w:tentative="1">
       <w:start w:val="1"/>
       <w:numFmt w:val="lowerLetter"/>
       <w:lvlText w:val="%5."/>
@@ -2520,7 +2766,7 @@
         <w:ind w:left="3600" w:hanging="360"/>
       </w:pPr>
     </w:lvl>
-    <w:lvl w:ilvl="5" w:tplc="0809001B" w:tentative="1">
+    <w:lvl w:ilvl="5" w:tplc="0409001B" w:tentative="1">
       <w:start w:val="1"/>
       <w:numFmt w:val="lowerRoman"/>
       <w:lvlText w:val="%6."/>
@@ -2529,7 +2775,7 @@
         <w:ind w:left="4320" w:hanging="180"/>
       </w:pPr>
     </w:lvl>
-    <w:lvl w:ilvl="6" w:tplc="0809000F" w:tentative="1">
+    <w:lvl w:ilvl="6" w:tplc="0409000F" w:tentative="1">
       <w:start w:val="1"/>
       <w:numFmt w:val="decimal"/>
       <w:lvlText w:val="%7."/>
@@ -2538,7 +2784,7 @@
         <w:ind w:left="5040" w:hanging="360"/>
       </w:pPr>
     </w:lvl>
-    <w:lvl w:ilvl="7" w:tplc="08090019" w:tentative="1">
+    <w:lvl w:ilvl="7" w:tplc="04090019" w:tentative="1">
       <w:start w:val="1"/>
       <w:numFmt w:val="lowerLetter"/>
       <w:lvlText w:val="%8."/>
@@ -2547,7 +2793,7 @@
         <w:ind w:left="5760" w:hanging="360"/>
       </w:pPr>
     </w:lvl>
-    <w:lvl w:ilvl="8" w:tplc="0809001B" w:tentative="1">
+    <w:lvl w:ilvl="8" w:tplc="0409001B" w:tentative="1">
       <w:start w:val="1"/>
       <w:numFmt w:val="lowerRoman"/>
       <w:lvlText w:val="%9."/>
@@ -2558,6 +2804,264 @@
     </w:lvl>
   </w:abstractNum>
   <w:abstractNum w:abstractNumId="6" w15:restartNumberingAfterBreak="0">
+    <w:nsid w:val="1FA1084A"/>
+    <w:multiLevelType w:val="hybridMultilevel"/>
+    <w:tmpl w:val="78EC59DE"/>
+    <w:lvl w:ilvl="0" w:tplc="04090017">
+      <w:start w:val="1"/>
+      <w:numFmt w:val="lowerLetter"/>
+      <w:lvlText w:val="%1)"/>
+      <w:lvlJc w:val="left"/>
+      <w:pPr>
+        <w:ind w:left="1440" w:hanging="360"/>
+      </w:pPr>
+    </w:lvl>
+    <w:lvl w:ilvl="1" w:tplc="04090019" w:tentative="1">
+      <w:start w:val="1"/>
+      <w:numFmt w:val="lowerLetter"/>
+      <w:lvlText w:val="%2."/>
+      <w:lvlJc w:val="left"/>
+      <w:pPr>
+        <w:ind w:left="2160" w:hanging="360"/>
+      </w:pPr>
+    </w:lvl>
+    <w:lvl w:ilvl="2" w:tplc="0409001B" w:tentative="1">
+      <w:start w:val="1"/>
+      <w:numFmt w:val="lowerRoman"/>
+      <w:lvlText w:val="%3."/>
+      <w:lvlJc w:val="right"/>
+      <w:pPr>
+        <w:ind w:left="2880" w:hanging="180"/>
+      </w:pPr>
+    </w:lvl>
+    <w:lvl w:ilvl="3" w:tplc="0409000F" w:tentative="1">
+      <w:start w:val="1"/>
+      <w:numFmt w:val="decimal"/>
+      <w:lvlText w:val="%4."/>
+      <w:lvlJc w:val="left"/>
+      <w:pPr>
+        <w:ind w:left="3600" w:hanging="360"/>
+      </w:pPr>
+    </w:lvl>
+    <w:lvl w:ilvl="4" w:tplc="04090019" w:tentative="1">
+      <w:start w:val="1"/>
+      <w:numFmt w:val="lowerLetter"/>
+      <w:lvlText w:val="%5."/>
+      <w:lvlJc w:val="left"/>
+      <w:pPr>
+        <w:ind w:left="4320" w:hanging="360"/>
+      </w:pPr>
+    </w:lvl>
+    <w:lvl w:ilvl="5" w:tplc="0409001B" w:tentative="1">
+      <w:start w:val="1"/>
+      <w:numFmt w:val="lowerRoman"/>
+      <w:lvlText w:val="%6."/>
+      <w:lvlJc w:val="right"/>
+      <w:pPr>
+        <w:ind w:left="5040" w:hanging="180"/>
+      </w:pPr>
+    </w:lvl>
+    <w:lvl w:ilvl="6" w:tplc="0409000F" w:tentative="1">
+      <w:start w:val="1"/>
+      <w:numFmt w:val="decimal"/>
+      <w:lvlText w:val="%7."/>
+      <w:lvlJc w:val="left"/>
+      <w:pPr>
+        <w:ind w:left="5760" w:hanging="360"/>
+      </w:pPr>
+    </w:lvl>
+    <w:lvl w:ilvl="7" w:tplc="04090019" w:tentative="1">
+      <w:start w:val="1"/>
+      <w:numFmt w:val="lowerLetter"/>
+      <w:lvlText w:val="%8."/>
+      <w:lvlJc w:val="left"/>
+      <w:pPr>
+        <w:ind w:left="6480" w:hanging="360"/>
+      </w:pPr>
+    </w:lvl>
+    <w:lvl w:ilvl="8" w:tplc="0409001B" w:tentative="1">
+      <w:start w:val="1"/>
+      <w:numFmt w:val="lowerRoman"/>
+      <w:lvlText w:val="%9."/>
+      <w:lvlJc w:val="right"/>
+      <w:pPr>
+        <w:ind w:left="7200" w:hanging="180"/>
+      </w:pPr>
+    </w:lvl>
+  </w:abstractNum>
+  <w:abstractNum w:abstractNumId="7" w15:restartNumberingAfterBreak="0">
+    <w:nsid w:val="22DF71E6"/>
+    <w:multiLevelType w:val="hybridMultilevel"/>
+    <w:tmpl w:val="7C2AC30C"/>
+    <w:lvl w:ilvl="0" w:tplc="08090017">
+      <w:start w:val="1"/>
+      <w:numFmt w:val="lowerLetter"/>
+      <w:lvlText w:val="%1)"/>
+      <w:lvlJc w:val="left"/>
+      <w:pPr>
+        <w:ind w:left="720" w:hanging="360"/>
+      </w:pPr>
+    </w:lvl>
+    <w:lvl w:ilvl="1" w:tplc="08090019" w:tentative="1">
+      <w:start w:val="1"/>
+      <w:numFmt w:val="lowerLetter"/>
+      <w:lvlText w:val="%2."/>
+      <w:lvlJc w:val="left"/>
+      <w:pPr>
+        <w:ind w:left="1440" w:hanging="360"/>
+      </w:pPr>
+    </w:lvl>
+    <w:lvl w:ilvl="2" w:tplc="0809001B" w:tentative="1">
+      <w:start w:val="1"/>
+      <w:numFmt w:val="lowerRoman"/>
+      <w:lvlText w:val="%3."/>
+      <w:lvlJc w:val="right"/>
+      <w:pPr>
+        <w:ind w:left="2160" w:hanging="180"/>
+      </w:pPr>
+    </w:lvl>
+    <w:lvl w:ilvl="3" w:tplc="0809000F" w:tentative="1">
+      <w:start w:val="1"/>
+      <w:numFmt w:val="decimal"/>
+      <w:lvlText w:val="%4."/>
+      <w:lvlJc w:val="left"/>
+      <w:pPr>
+        <w:ind w:left="2880" w:hanging="360"/>
+      </w:pPr>
+    </w:lvl>
+    <w:lvl w:ilvl="4" w:tplc="08090019" w:tentative="1">
+      <w:start w:val="1"/>
+      <w:numFmt w:val="lowerLetter"/>
+      <w:lvlText w:val="%5."/>
+      <w:lvlJc w:val="left"/>
+      <w:pPr>
+        <w:ind w:left="3600" w:hanging="360"/>
+      </w:pPr>
+    </w:lvl>
+    <w:lvl w:ilvl="5" w:tplc="0809001B" w:tentative="1">
+      <w:start w:val="1"/>
+      <w:numFmt w:val="lowerRoman"/>
+      <w:lvlText w:val="%6."/>
+      <w:lvlJc w:val="right"/>
+      <w:pPr>
+        <w:ind w:left="4320" w:hanging="180"/>
+      </w:pPr>
+    </w:lvl>
+    <w:lvl w:ilvl="6" w:tplc="0809000F" w:tentative="1">
+      <w:start w:val="1"/>
+      <w:numFmt w:val="decimal"/>
+      <w:lvlText w:val="%7."/>
+      <w:lvlJc w:val="left"/>
+      <w:pPr>
+        <w:ind w:left="5040" w:hanging="360"/>
+      </w:pPr>
+    </w:lvl>
+    <w:lvl w:ilvl="7" w:tplc="08090019" w:tentative="1">
+      <w:start w:val="1"/>
+      <w:numFmt w:val="lowerLetter"/>
+      <w:lvlText w:val="%8."/>
+      <w:lvlJc w:val="left"/>
+      <w:pPr>
+        <w:ind w:left="5760" w:hanging="360"/>
+      </w:pPr>
+    </w:lvl>
+    <w:lvl w:ilvl="8" w:tplc="0809001B" w:tentative="1">
+      <w:start w:val="1"/>
+      <w:numFmt w:val="lowerRoman"/>
+      <w:lvlText w:val="%9."/>
+      <w:lvlJc w:val="right"/>
+      <w:pPr>
+        <w:ind w:left="6480" w:hanging="180"/>
+      </w:pPr>
+    </w:lvl>
+  </w:abstractNum>
+  <w:abstractNum w:abstractNumId="8" w15:restartNumberingAfterBreak="0">
+    <w:nsid w:val="468219BB"/>
+    <w:multiLevelType w:val="hybridMultilevel"/>
+    <w:tmpl w:val="7F5459F2"/>
+    <w:lvl w:ilvl="0" w:tplc="04090019">
+      <w:start w:val="1"/>
+      <w:numFmt w:val="lowerLetter"/>
+      <w:lvlText w:val="%1."/>
+      <w:lvlJc w:val="left"/>
+      <w:pPr>
+        <w:ind w:left="1440" w:hanging="360"/>
+      </w:pPr>
+    </w:lvl>
+    <w:lvl w:ilvl="1" w:tplc="04090019" w:tentative="1">
+      <w:start w:val="1"/>
+      <w:numFmt w:val="lowerLetter"/>
+      <w:lvlText w:val="%2."/>
+      <w:lvlJc w:val="left"/>
+      <w:pPr>
+        <w:ind w:left="2160" w:hanging="360"/>
+      </w:pPr>
+    </w:lvl>
+    <w:lvl w:ilvl="2" w:tplc="0409001B" w:tentative="1">
+      <w:start w:val="1"/>
+      <w:numFmt w:val="lowerRoman"/>
+      <w:lvlText w:val="%3."/>
+      <w:lvlJc w:val="right"/>
+      <w:pPr>
+        <w:ind w:left="2880" w:hanging="180"/>
+      </w:pPr>
+    </w:lvl>
+    <w:lvl w:ilvl="3" w:tplc="0409000F" w:tentative="1">
+      <w:start w:val="1"/>
+      <w:numFmt w:val="decimal"/>
+      <w:lvlText w:val="%4."/>
+      <w:lvlJc w:val="left"/>
+      <w:pPr>
+        <w:ind w:left="3600" w:hanging="360"/>
+      </w:pPr>
+    </w:lvl>
+    <w:lvl w:ilvl="4" w:tplc="04090019" w:tentative="1">
+      <w:start w:val="1"/>
+      <w:numFmt w:val="lowerLetter"/>
+      <w:lvlText w:val="%5."/>
+      <w:lvlJc w:val="left"/>
+      <w:pPr>
+        <w:ind w:left="4320" w:hanging="360"/>
+      </w:pPr>
+    </w:lvl>
+    <w:lvl w:ilvl="5" w:tplc="0409001B" w:tentative="1">
+      <w:start w:val="1"/>
+      <w:numFmt w:val="lowerRoman"/>
+      <w:lvlText w:val="%6."/>
+      <w:lvlJc w:val="right"/>
+      <w:pPr>
+        <w:ind w:left="5040" w:hanging="180"/>
+      </w:pPr>
+    </w:lvl>
+    <w:lvl w:ilvl="6" w:tplc="0409000F" w:tentative="1">
+      <w:start w:val="1"/>
+      <w:numFmt w:val="decimal"/>
+      <w:lvlText w:val="%7."/>
+      <w:lvlJc w:val="left"/>
+      <w:pPr>
+        <w:ind w:left="5760" w:hanging="360"/>
+      </w:pPr>
+    </w:lvl>
+    <w:lvl w:ilvl="7" w:tplc="04090019" w:tentative="1">
+      <w:start w:val="1"/>
+      <w:numFmt w:val="lowerLetter"/>
+      <w:lvlText w:val="%8."/>
+      <w:lvlJc w:val="left"/>
+      <w:pPr>
+        <w:ind w:left="6480" w:hanging="360"/>
+      </w:pPr>
+    </w:lvl>
+    <w:lvl w:ilvl="8" w:tplc="0409001B" w:tentative="1">
+      <w:start w:val="1"/>
+      <w:numFmt w:val="lowerRoman"/>
+      <w:lvlText w:val="%9."/>
+      <w:lvlJc w:val="right"/>
+      <w:pPr>
+        <w:ind w:left="7200" w:hanging="180"/>
+      </w:pPr>
+    </w:lvl>
+  </w:abstractNum>
+  <w:abstractNum w:abstractNumId="9" w15:restartNumberingAfterBreak="0">
     <w:nsid w:val="4B0E1262"/>
     <w:multiLevelType w:val="hybridMultilevel"/>
     <w:tmpl w:val="FC7CCA9C"/>
@@ -2643,7 +3147,93 @@
       </w:pPr>
     </w:lvl>
   </w:abstractNum>
-  <w:abstractNum w:abstractNumId="7" w15:restartNumberingAfterBreak="0">
+  <w:abstractNum w:abstractNumId="10" w15:restartNumberingAfterBreak="0">
+    <w:nsid w:val="6D203537"/>
+    <w:multiLevelType w:val="hybridMultilevel"/>
+    <w:tmpl w:val="5A76F76E"/>
+    <w:lvl w:ilvl="0" w:tplc="04090017">
+      <w:start w:val="1"/>
+      <w:numFmt w:val="lowerLetter"/>
+      <w:lvlText w:val="%1)"/>
+      <w:lvlJc w:val="left"/>
+      <w:pPr>
+        <w:ind w:left="720" w:hanging="360"/>
+      </w:pPr>
+    </w:lvl>
+    <w:lvl w:ilvl="1" w:tplc="04090019" w:tentative="1">
+      <w:start w:val="1"/>
+      <w:numFmt w:val="lowerLetter"/>
+      <w:lvlText w:val="%2."/>
+      <w:lvlJc w:val="left"/>
+      <w:pPr>
+        <w:ind w:left="1440" w:hanging="360"/>
+      </w:pPr>
+    </w:lvl>
+    <w:lvl w:ilvl="2" w:tplc="0409001B" w:tentative="1">
+      <w:start w:val="1"/>
+      <w:numFmt w:val="lowerRoman"/>
+      <w:lvlText w:val="%3."/>
+      <w:lvlJc w:val="right"/>
+      <w:pPr>
+        <w:ind w:left="2160" w:hanging="180"/>
+      </w:pPr>
+    </w:lvl>
+    <w:lvl w:ilvl="3" w:tplc="0409000F" w:tentative="1">
+      <w:start w:val="1"/>
+      <w:numFmt w:val="decimal"/>
+      <w:lvlText w:val="%4."/>
+      <w:lvlJc w:val="left"/>
+      <w:pPr>
+        <w:ind w:left="2880" w:hanging="360"/>
+      </w:pPr>
+    </w:lvl>
+    <w:lvl w:ilvl="4" w:tplc="04090019" w:tentative="1">
+      <w:start w:val="1"/>
+      <w:numFmt w:val="lowerLetter"/>
+      <w:lvlText w:val="%5."/>
+      <w:lvlJc w:val="left"/>
+      <w:pPr>
+        <w:ind w:left="3600" w:hanging="360"/>
+      </w:pPr>
+    </w:lvl>
+    <w:lvl w:ilvl="5" w:tplc="0409001B" w:tentative="1">
+      <w:start w:val="1"/>
+      <w:numFmt w:val="lowerRoman"/>
+      <w:lvlText w:val="%6."/>
+      <w:lvlJc w:val="right"/>
+      <w:pPr>
+        <w:ind w:left="4320" w:hanging="180"/>
+      </w:pPr>
+    </w:lvl>
+    <w:lvl w:ilvl="6" w:tplc="0409000F" w:tentative="1">
+      <w:start w:val="1"/>
+      <w:numFmt w:val="decimal"/>
+      <w:lvlText w:val="%7."/>
+      <w:lvlJc w:val="left"/>
+      <w:pPr>
+        <w:ind w:left="5040" w:hanging="360"/>
+      </w:pPr>
+    </w:lvl>
+    <w:lvl w:ilvl="7" w:tplc="04090019" w:tentative="1">
+      <w:start w:val="1"/>
+      <w:numFmt w:val="lowerLetter"/>
+      <w:lvlText w:val="%8."/>
+      <w:lvlJc w:val="left"/>
+      <w:pPr>
+        <w:ind w:left="5760" w:hanging="360"/>
+      </w:pPr>
+    </w:lvl>
+    <w:lvl w:ilvl="8" w:tplc="0409001B" w:tentative="1">
+      <w:start w:val="1"/>
+      <w:numFmt w:val="lowerRoman"/>
+      <w:lvlText w:val="%9."/>
+      <w:lvlJc w:val="right"/>
+      <w:pPr>
+        <w:ind w:left="6480" w:hanging="180"/>
+      </w:pPr>
+    </w:lvl>
+  </w:abstractNum>
+  <w:abstractNum w:abstractNumId="11" w15:restartNumberingAfterBreak="0">
     <w:nsid w:val="6D4D7168"/>
     <w:multiLevelType w:val="multilevel"/>
     <w:tmpl w:val="0809001D"/>
@@ -2726,6 +3316,92 @@
       <w:lvlJc w:val="left"/>
       <w:pPr>
         <w:ind w:left="3240" w:hanging="360"/>
+      </w:pPr>
+    </w:lvl>
+  </w:abstractNum>
+  <w:abstractNum w:abstractNumId="12" w15:restartNumberingAfterBreak="0">
+    <w:nsid w:val="7F0073FF"/>
+    <w:multiLevelType w:val="hybridMultilevel"/>
+    <w:tmpl w:val="7A48A6E0"/>
+    <w:lvl w:ilvl="0" w:tplc="04090019">
+      <w:start w:val="1"/>
+      <w:numFmt w:val="lowerLetter"/>
+      <w:lvlText w:val="%1."/>
+      <w:lvlJc w:val="left"/>
+      <w:pPr>
+        <w:ind w:left="720" w:hanging="360"/>
+      </w:pPr>
+    </w:lvl>
+    <w:lvl w:ilvl="1" w:tplc="04090019" w:tentative="1">
+      <w:start w:val="1"/>
+      <w:numFmt w:val="lowerLetter"/>
+      <w:lvlText w:val="%2."/>
+      <w:lvlJc w:val="left"/>
+      <w:pPr>
+        <w:ind w:left="1440" w:hanging="360"/>
+      </w:pPr>
+    </w:lvl>
+    <w:lvl w:ilvl="2" w:tplc="0409001B" w:tentative="1">
+      <w:start w:val="1"/>
+      <w:numFmt w:val="lowerRoman"/>
+      <w:lvlText w:val="%3."/>
+      <w:lvlJc w:val="right"/>
+      <w:pPr>
+        <w:ind w:left="2160" w:hanging="180"/>
+      </w:pPr>
+    </w:lvl>
+    <w:lvl w:ilvl="3" w:tplc="0409000F" w:tentative="1">
+      <w:start w:val="1"/>
+      <w:numFmt w:val="decimal"/>
+      <w:lvlText w:val="%4."/>
+      <w:lvlJc w:val="left"/>
+      <w:pPr>
+        <w:ind w:left="2880" w:hanging="360"/>
+      </w:pPr>
+    </w:lvl>
+    <w:lvl w:ilvl="4" w:tplc="04090019" w:tentative="1">
+      <w:start w:val="1"/>
+      <w:numFmt w:val="lowerLetter"/>
+      <w:lvlText w:val="%5."/>
+      <w:lvlJc w:val="left"/>
+      <w:pPr>
+        <w:ind w:left="3600" w:hanging="360"/>
+      </w:pPr>
+    </w:lvl>
+    <w:lvl w:ilvl="5" w:tplc="0409001B" w:tentative="1">
+      <w:start w:val="1"/>
+      <w:numFmt w:val="lowerRoman"/>
+      <w:lvlText w:val="%6."/>
+      <w:lvlJc w:val="right"/>
+      <w:pPr>
+        <w:ind w:left="4320" w:hanging="180"/>
+      </w:pPr>
+    </w:lvl>
+    <w:lvl w:ilvl="6" w:tplc="0409000F" w:tentative="1">
+      <w:start w:val="1"/>
+      <w:numFmt w:val="decimal"/>
+      <w:lvlText w:val="%7."/>
+      <w:lvlJc w:val="left"/>
+      <w:pPr>
+        <w:ind w:left="5040" w:hanging="360"/>
+      </w:pPr>
+    </w:lvl>
+    <w:lvl w:ilvl="7" w:tplc="04090019" w:tentative="1">
+      <w:start w:val="1"/>
+      <w:numFmt w:val="lowerLetter"/>
+      <w:lvlText w:val="%8."/>
+      <w:lvlJc w:val="left"/>
+      <w:pPr>
+        <w:ind w:left="5760" w:hanging="360"/>
+      </w:pPr>
+    </w:lvl>
+    <w:lvl w:ilvl="8" w:tplc="0409001B" w:tentative="1">
+      <w:start w:val="1"/>
+      <w:numFmt w:val="lowerRoman"/>
+      <w:lvlText w:val="%9."/>
+      <w:lvlJc w:val="right"/>
+      <w:pPr>
+        <w:ind w:left="6480" w:hanging="180"/>
       </w:pPr>
     </w:lvl>
   </w:abstractNum>
@@ -2760,13 +3436,28 @@
     <w:abstractNumId w:val="0"/>
   </w:num>
   <w:num w:numId="11">
+    <w:abstractNumId w:val="9"/>
+  </w:num>
+  <w:num w:numId="12">
+    <w:abstractNumId w:val="11"/>
+  </w:num>
+  <w:num w:numId="13">
+    <w:abstractNumId w:val="7"/>
+  </w:num>
+  <w:num w:numId="14">
+    <w:abstractNumId w:val="8"/>
+  </w:num>
+  <w:num w:numId="15">
+    <w:abstractNumId w:val="12"/>
+  </w:num>
+  <w:num w:numId="16">
     <w:abstractNumId w:val="6"/>
   </w:num>
-  <w:num w:numId="12">
-    <w:abstractNumId w:val="7"/>
+  <w:num w:numId="17">
+    <w:abstractNumId w:val="5"/>
   </w:num>
-  <w:num w:numId="13">
-    <w:abstractNumId w:val="5"/>
+  <w:num w:numId="18">
+    <w:abstractNumId w:val="10"/>
   </w:num>
 </w:numbering>
 </file>
@@ -4323,7 +5014,9 @@
   </w:compat>
   <w:rsids>
     <w:rsidRoot w:val="007F1309"/>
+    <w:rsid w:val="0034670F"/>
     <w:rsid w:val="007F1309"/>
+    <w:rsid w:val="00CE5C9C"/>
   </w:rsids>
   <m:mathPr>
     <m:mathFont m:val="Cambria Math"/>
@@ -5232,7 +5925,7 @@
 </file>
 
 <file path=customXml/itemProps4.xml><?xml version="1.0" encoding="utf-8"?>
-<ds:datastoreItem xmlns:ds="http://schemas.openxmlformats.org/officeDocument/2006/customXml" ds:itemID="{C7EA2E54-E763-4700-AD6C-020AC0CDF2CC}">
+<ds:datastoreItem xmlns:ds="http://schemas.openxmlformats.org/officeDocument/2006/customXml" ds:itemID="{168ADBCA-EE91-4F03-AFF0-9E7AF9AA153C}">
   <ds:schemaRefs>
     <ds:schemaRef ds:uri="http://schemas.openxmlformats.org/officeDocument/2006/bibliography"/>
   </ds:schemaRefs>

</xml_diff>

<commit_message>
Added resolution for exercise 3
</commit_message>
<xml_diff>
--- a/SO-Serie1.docx
+++ b/SO-Serie1.docx
@@ -1,6 +1,6 @@
 
 <file path=word/document.xml><?xml version="1.0" encoding="utf-8"?>
-<w:document xmlns:wpc="http://schemas.microsoft.com/office/word/2010/wordprocessingCanvas" xmlns:cx="http://schemas.microsoft.com/office/drawing/2014/chartex" xmlns:cx1="http://schemas.microsoft.com/office/drawing/2015/9/8/chartex" xmlns:cx2="http://schemas.microsoft.com/office/drawing/2015/10/21/chartex" xmlns:cx3="http://schemas.microsoft.com/office/drawing/2016/5/9/chartex" xmlns:cx4="http://schemas.microsoft.com/office/drawing/2016/5/10/chartex" xmlns:cx5="http://schemas.microsoft.com/office/drawing/2016/5/11/chartex" xmlns:mc="http://schemas.openxmlformats.org/markup-compatibility/2006" xmlns:o="urn:schemas-microsoft-com:office:office" xmlns:r="http://schemas.openxmlformats.org/officeDocument/2006/relationships" xmlns:m="http://schemas.openxmlformats.org/officeDocument/2006/math" xmlns:v="urn:schemas-microsoft-com:vml" xmlns:wp14="http://schemas.microsoft.com/office/word/2010/wordprocessingDrawing" xmlns:wp="http://schemas.openxmlformats.org/drawingml/2006/wordprocessingDrawing" xmlns:w10="urn:schemas-microsoft-com:office:word" xmlns:w="http://schemas.openxmlformats.org/wordprocessingml/2006/main" xmlns:w14="http://schemas.microsoft.com/office/word/2010/wordml" xmlns:w15="http://schemas.microsoft.com/office/word/2012/wordml" xmlns:w16se="http://schemas.microsoft.com/office/word/2015/wordml/symex" xmlns:wpg="http://schemas.microsoft.com/office/word/2010/wordprocessingGroup" xmlns:wpi="http://schemas.microsoft.com/office/word/2010/wordprocessingInk" xmlns:wne="http://schemas.microsoft.com/office/word/2006/wordml" xmlns:wps="http://schemas.microsoft.com/office/word/2010/wordprocessingShape" mc:Ignorable="w14 w15 w16se wp14">
+<w:document xmlns:wpc="http://schemas.microsoft.com/office/word/2010/wordprocessingCanvas" xmlns:cx="http://schemas.microsoft.com/office/drawing/2014/chartex" xmlns:cx1="http://schemas.microsoft.com/office/drawing/2015/9/8/chartex" xmlns:cx2="http://schemas.microsoft.com/office/drawing/2015/10/21/chartex" xmlns:cx3="http://schemas.microsoft.com/office/drawing/2016/5/9/chartex" xmlns:cx4="http://schemas.microsoft.com/office/drawing/2016/5/10/chartex" xmlns:cx5="http://schemas.microsoft.com/office/drawing/2016/5/11/chartex" xmlns:cx6="http://schemas.microsoft.com/office/drawing/2016/5/12/chartex" xmlns:cx7="http://schemas.microsoft.com/office/drawing/2016/5/13/chartex" xmlns:cx8="http://schemas.microsoft.com/office/drawing/2016/5/14/chartex" xmlns:mc="http://schemas.openxmlformats.org/markup-compatibility/2006" xmlns:o="urn:schemas-microsoft-com:office:office" xmlns:r="http://schemas.openxmlformats.org/officeDocument/2006/relationships" xmlns:m="http://schemas.openxmlformats.org/officeDocument/2006/math" xmlns:v="urn:schemas-microsoft-com:vml" xmlns:wp14="http://schemas.microsoft.com/office/word/2010/wordprocessingDrawing" xmlns:wp="http://schemas.openxmlformats.org/drawingml/2006/wordprocessingDrawing" xmlns:w10="urn:schemas-microsoft-com:office:word" xmlns:w="http://schemas.openxmlformats.org/wordprocessingml/2006/main" xmlns:w14="http://schemas.microsoft.com/office/word/2010/wordml" xmlns:w15="http://schemas.microsoft.com/office/word/2012/wordml" xmlns:w16se="http://schemas.microsoft.com/office/word/2015/wordml/symex" xmlns:wpg="http://schemas.microsoft.com/office/word/2010/wordprocessingGroup" xmlns:wpi="http://schemas.microsoft.com/office/word/2010/wordprocessingInk" xmlns:wne="http://schemas.microsoft.com/office/word/2006/wordml" xmlns:wps="http://schemas.microsoft.com/office/word/2010/wordprocessingShape" mc:Ignorable="w14 w15 w16se wp14">
   <w:body>
     <w:p>
       <w:sdt>
@@ -16,7 +16,6 @@
           <w:r>
             <w:rPr>
               <w:noProof/>
-              <w:lang w:val="en-US" w:eastAsia="en-US"/>
             </w:rPr>
             <mc:AlternateContent>
               <mc:Choice Requires="wps">
@@ -91,7 +90,7 @@
               </mc:Choice>
               <mc:Fallback>
                 <w:pict>
-                  <v:roundrect w14:anchorId="132D657B" id="Forma Automática 622" o:spid="_x0000_s1026" style="position:absolute;margin-left:0;margin-top:0;width:561.35pt;height:742.95pt;z-index:251662336;visibility:visible;mso-wrap-style:square;mso-width-percent:920;mso-height-percent:940;mso-wrap-distance-left:9pt;mso-wrap-distance-top:0;mso-wrap-distance-right:9pt;mso-wrap-distance-bottom:0;mso-position-horizontal:center;mso-position-horizontal-relative:page;mso-position-vertical:center;mso-position-vertical-relative:page;mso-width-percent:920;mso-height-percent:940;mso-width-relative:page;mso-height-relative:page;v-text-anchor:top" arcsize="2269f" o:gfxdata="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" o:allowincell="f" filled="f" fillcolor="black">
+                  <v:roundrect w14:anchorId="6ED473A9" id="Forma Automática 622" o:spid="_x0000_s1026" style="position:absolute;margin-left:0;margin-top:0;width:561.35pt;height:742.95pt;z-index:251662336;visibility:visible;mso-wrap-style:square;mso-width-percent:920;mso-height-percent:940;mso-wrap-distance-left:9pt;mso-wrap-distance-top:0;mso-wrap-distance-right:9pt;mso-wrap-distance-bottom:0;mso-position-horizontal:center;mso-position-horizontal-relative:page;mso-position-vertical:center;mso-position-vertical-relative:page;mso-width-percent:920;mso-height-percent:940;mso-width-relative:page;mso-height-relative:page;v-text-anchor:top" arcsize="2269f" o:gfxdata="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" o:allowincell="f" filled="f" fillcolor="black">
                     <w10:wrap anchorx="page" anchory="page"/>
                   </v:roundrect>
                 </w:pict>
@@ -101,7 +100,6 @@
           <w:r>
             <w:rPr>
               <w:noProof/>
-              <w:lang w:val="en-US" w:eastAsia="en-US"/>
             </w:rPr>
             <mc:AlternateContent>
               <mc:Choice Requires="wps">
@@ -565,7 +563,6 @@
           <w:r>
             <w:rPr>
               <w:noProof/>
-              <w:lang w:val="en-US" w:eastAsia="en-US"/>
             </w:rPr>
             <mc:AlternateContent>
               <mc:Choice Requires="wps">
@@ -669,6 +666,7 @@
                                         <w:bCs/>
                                         <w:caps/>
                                         <w:color w:val="D34817" w:themeColor="accent1"/>
+                                        <w:lang w:val="pt-PT"/>
                                       </w:rPr>
                                       <w:t xml:space="preserve">     </w:t>
                                     </w:r>
@@ -789,6 +787,7 @@
                                   <w:bCs/>
                                   <w:caps/>
                                   <w:color w:val="D34817" w:themeColor="accent1"/>
+                                  <w:lang w:val="pt-PT"/>
                                 </w:rPr>
                                 <w:t xml:space="preserve">     </w:t>
                               </w:r>
@@ -1515,8 +1514,10 @@
         <w:rPr>
           <w:lang w:val="pt-PT"/>
         </w:rPr>
-        <w:t>Exercício 5</w:t>
-      </w:r>
+        <w:t>Exercício 4</w:t>
+      </w:r>
+      <w:bookmarkStart w:id="0" w:name="_GoBack"/>
+      <w:bookmarkEnd w:id="0"/>
     </w:p>
     <w:p>
       <w:pPr>
@@ -1566,8 +1567,6 @@
         </w:rPr>
         <w:t xml:space="preserve"> para mudar os endereços antecipadamente e evitar as interceções.</w:t>
       </w:r>
-      <w:bookmarkStart w:id="0" w:name="_GoBack"/>
-      <w:bookmarkEnd w:id="0"/>
     </w:p>
     <w:sectPr>
       <w:footerReference w:type="even" r:id="rId11"/>
@@ -1584,7 +1583,7 @@
 </file>
 
 <file path=word/endnotes.xml><?xml version="1.0" encoding="utf-8"?>
-<w:endnotes xmlns:wpc="http://schemas.microsoft.com/office/word/2010/wordprocessingCanvas" xmlns:cx="http://schemas.microsoft.com/office/drawing/2014/chartex" xmlns:cx1="http://schemas.microsoft.com/office/drawing/2015/9/8/chartex" xmlns:cx2="http://schemas.microsoft.com/office/drawing/2015/10/21/chartex" xmlns:cx3="http://schemas.microsoft.com/office/drawing/2016/5/9/chartex" xmlns:cx4="http://schemas.microsoft.com/office/drawing/2016/5/10/chartex" xmlns:cx5="http://schemas.microsoft.com/office/drawing/2016/5/11/chartex" xmlns:mc="http://schemas.openxmlformats.org/markup-compatibility/2006" xmlns:o="urn:schemas-microsoft-com:office:office" xmlns:r="http://schemas.openxmlformats.org/officeDocument/2006/relationships" xmlns:m="http://schemas.openxmlformats.org/officeDocument/2006/math" xmlns:v="urn:schemas-microsoft-com:vml" xmlns:wp14="http://schemas.microsoft.com/office/word/2010/wordprocessingDrawing" xmlns:wp="http://schemas.openxmlformats.org/drawingml/2006/wordprocessingDrawing" xmlns:w10="urn:schemas-microsoft-com:office:word" xmlns:w="http://schemas.openxmlformats.org/wordprocessingml/2006/main" xmlns:w14="http://schemas.microsoft.com/office/word/2010/wordml" xmlns:w15="http://schemas.microsoft.com/office/word/2012/wordml" xmlns:w16se="http://schemas.microsoft.com/office/word/2015/wordml/symex" xmlns:wpg="http://schemas.microsoft.com/office/word/2010/wordprocessingGroup" xmlns:wpi="http://schemas.microsoft.com/office/word/2010/wordprocessingInk" xmlns:wne="http://schemas.microsoft.com/office/word/2006/wordml" xmlns:wps="http://schemas.microsoft.com/office/word/2010/wordprocessingShape" mc:Ignorable="w14 w15 w16se wp14">
+<w:endnotes xmlns:wpc="http://schemas.microsoft.com/office/word/2010/wordprocessingCanvas" xmlns:cx="http://schemas.microsoft.com/office/drawing/2014/chartex" xmlns:cx1="http://schemas.microsoft.com/office/drawing/2015/9/8/chartex" xmlns:cx2="http://schemas.microsoft.com/office/drawing/2015/10/21/chartex" xmlns:cx3="http://schemas.microsoft.com/office/drawing/2016/5/9/chartex" xmlns:cx4="http://schemas.microsoft.com/office/drawing/2016/5/10/chartex" xmlns:cx5="http://schemas.microsoft.com/office/drawing/2016/5/11/chartex" xmlns:cx6="http://schemas.microsoft.com/office/drawing/2016/5/12/chartex" xmlns:cx7="http://schemas.microsoft.com/office/drawing/2016/5/13/chartex" xmlns:cx8="http://schemas.microsoft.com/office/drawing/2016/5/14/chartex" xmlns:mc="http://schemas.openxmlformats.org/markup-compatibility/2006" xmlns:o="urn:schemas-microsoft-com:office:office" xmlns:r="http://schemas.openxmlformats.org/officeDocument/2006/relationships" xmlns:m="http://schemas.openxmlformats.org/officeDocument/2006/math" xmlns:v="urn:schemas-microsoft-com:vml" xmlns:wp14="http://schemas.microsoft.com/office/word/2010/wordprocessingDrawing" xmlns:wp="http://schemas.openxmlformats.org/drawingml/2006/wordprocessingDrawing" xmlns:w10="urn:schemas-microsoft-com:office:word" xmlns:w="http://schemas.openxmlformats.org/wordprocessingml/2006/main" xmlns:w14="http://schemas.microsoft.com/office/word/2010/wordml" xmlns:w15="http://schemas.microsoft.com/office/word/2012/wordml" xmlns:w16se="http://schemas.microsoft.com/office/word/2015/wordml/symex" xmlns:wpg="http://schemas.microsoft.com/office/word/2010/wordprocessingGroup" xmlns:wpi="http://schemas.microsoft.com/office/word/2010/wordprocessingInk" xmlns:wne="http://schemas.microsoft.com/office/word/2006/wordml" xmlns:wps="http://schemas.microsoft.com/office/word/2010/wordprocessingShape" mc:Ignorable="w14 w15 w16se wp14">
   <w:endnote w:type="separator" w:id="-1">
     <w:p>
       <w:pPr>
@@ -1609,7 +1608,7 @@
 </file>
 
 <file path=word/footer1.xml><?xml version="1.0" encoding="utf-8"?>
-<w:ftr xmlns:wpc="http://schemas.microsoft.com/office/word/2010/wordprocessingCanvas" xmlns:cx="http://schemas.microsoft.com/office/drawing/2014/chartex" xmlns:cx1="http://schemas.microsoft.com/office/drawing/2015/9/8/chartex" xmlns:cx2="http://schemas.microsoft.com/office/drawing/2015/10/21/chartex" xmlns:cx3="http://schemas.microsoft.com/office/drawing/2016/5/9/chartex" xmlns:cx4="http://schemas.microsoft.com/office/drawing/2016/5/10/chartex" xmlns:cx5="http://schemas.microsoft.com/office/drawing/2016/5/11/chartex" xmlns:mc="http://schemas.openxmlformats.org/markup-compatibility/2006" xmlns:o="urn:schemas-microsoft-com:office:office" xmlns:r="http://schemas.openxmlformats.org/officeDocument/2006/relationships" xmlns:m="http://schemas.openxmlformats.org/officeDocument/2006/math" xmlns:v="urn:schemas-microsoft-com:vml" xmlns:wp14="http://schemas.microsoft.com/office/word/2010/wordprocessingDrawing" xmlns:wp="http://schemas.openxmlformats.org/drawingml/2006/wordprocessingDrawing" xmlns:w10="urn:schemas-microsoft-com:office:word" xmlns:w="http://schemas.openxmlformats.org/wordprocessingml/2006/main" xmlns:w14="http://schemas.microsoft.com/office/word/2010/wordml" xmlns:w15="http://schemas.microsoft.com/office/word/2012/wordml" xmlns:w16se="http://schemas.microsoft.com/office/word/2015/wordml/symex" xmlns:wpg="http://schemas.microsoft.com/office/word/2010/wordprocessingGroup" xmlns:wpi="http://schemas.microsoft.com/office/word/2010/wordprocessingInk" xmlns:wne="http://schemas.microsoft.com/office/word/2006/wordml" xmlns:wps="http://schemas.microsoft.com/office/word/2010/wordprocessingShape" mc:Ignorable="w14 w15 w16se wp14">
+<w:ftr xmlns:wpc="http://schemas.microsoft.com/office/word/2010/wordprocessingCanvas" xmlns:cx="http://schemas.microsoft.com/office/drawing/2014/chartex" xmlns:cx1="http://schemas.microsoft.com/office/drawing/2015/9/8/chartex" xmlns:cx2="http://schemas.microsoft.com/office/drawing/2015/10/21/chartex" xmlns:cx3="http://schemas.microsoft.com/office/drawing/2016/5/9/chartex" xmlns:cx4="http://schemas.microsoft.com/office/drawing/2016/5/10/chartex" xmlns:cx5="http://schemas.microsoft.com/office/drawing/2016/5/11/chartex" xmlns:cx6="http://schemas.microsoft.com/office/drawing/2016/5/12/chartex" xmlns:cx7="http://schemas.microsoft.com/office/drawing/2016/5/13/chartex" xmlns:cx8="http://schemas.microsoft.com/office/drawing/2016/5/14/chartex" xmlns:mc="http://schemas.openxmlformats.org/markup-compatibility/2006" xmlns:o="urn:schemas-microsoft-com:office:office" xmlns:r="http://schemas.openxmlformats.org/officeDocument/2006/relationships" xmlns:m="http://schemas.openxmlformats.org/officeDocument/2006/math" xmlns:v="urn:schemas-microsoft-com:vml" xmlns:wp14="http://schemas.microsoft.com/office/word/2010/wordprocessingDrawing" xmlns:wp="http://schemas.openxmlformats.org/drawingml/2006/wordprocessingDrawing" xmlns:w10="urn:schemas-microsoft-com:office:word" xmlns:w="http://schemas.openxmlformats.org/wordprocessingml/2006/main" xmlns:w14="http://schemas.microsoft.com/office/word/2010/wordml" xmlns:w15="http://schemas.microsoft.com/office/word/2012/wordml" xmlns:w16se="http://schemas.microsoft.com/office/word/2015/wordml/symex" xmlns:wpg="http://schemas.microsoft.com/office/word/2010/wordprocessingGroup" xmlns:wpi="http://schemas.microsoft.com/office/word/2010/wordprocessingInk" xmlns:wne="http://schemas.microsoft.com/office/word/2006/wordml" xmlns:wps="http://schemas.microsoft.com/office/word/2010/wordprocessingShape" mc:Ignorable="w14 w15 w16se wp14">
   <w:p>
     <w:pPr>
       <w:pStyle w:val="Rodap"/>
@@ -1617,7 +1616,6 @@
     <w:r>
       <w:rPr>
         <w:noProof/>
-        <w:lang w:val="en-US" w:eastAsia="en-US"/>
       </w:rPr>
       <mc:AlternateContent>
         <mc:Choice Requires="wps">
@@ -1844,7 +1842,6 @@
     <w:r>
       <w:rPr>
         <w:noProof/>
-        <w:lang w:val="en-US" w:eastAsia="en-US"/>
       </w:rPr>
       <mc:AlternateContent>
         <mc:Choice Requires="wps">
@@ -1919,7 +1916,7 @@
         </mc:Choice>
         <mc:Fallback>
           <w:pict>
-            <v:roundrect w14:anchorId="62CACE39" id="Forma Automática 24" o:spid="_x0000_s1026" style="position:absolute;margin-left:0;margin-top:0;width:561.15pt;height:742.85pt;z-index:251665408;visibility:visible;mso-wrap-style:square;mso-width-percent:920;mso-height-percent:940;mso-wrap-distance-left:9pt;mso-wrap-distance-top:0;mso-wrap-distance-right:9pt;mso-wrap-distance-bottom:0;mso-position-horizontal:center;mso-position-horizontal-relative:page;mso-position-vertical:center;mso-position-vertical-relative:page;mso-width-percent:920;mso-height-percent:940;mso-width-relative:page;mso-height-relative:page;v-text-anchor:top" arcsize="2637f" o:gfxdata="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" o:allowincell="f" filled="f" fillcolor="black" strokeweight="1pt">
+            <v:roundrect w14:anchorId="0223372A" id="Forma Automática 24" o:spid="_x0000_s1026" style="position:absolute;margin-left:0;margin-top:0;width:561.15pt;height:742.85pt;z-index:251665408;visibility:visible;mso-wrap-style:square;mso-width-percent:920;mso-height-percent:940;mso-wrap-distance-left:9pt;mso-wrap-distance-top:0;mso-wrap-distance-right:9pt;mso-wrap-distance-bottom:0;mso-position-horizontal:center;mso-position-horizontal-relative:page;mso-position-vertical:center;mso-position-vertical-relative:page;mso-width-percent:920;mso-height-percent:940;mso-width-relative:page;mso-height-relative:page;v-text-anchor:top" arcsize="2637f" o:gfxdata="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" o:allowincell="f" filled="f" fillcolor="black" strokeweight="1pt">
               <w10:wrap anchorx="page" anchory="page"/>
             </v:roundrect>
           </w:pict>
@@ -1929,7 +1926,6 @@
     <w:r>
       <w:rPr>
         <w:noProof/>
-        <w:lang w:val="en-US" w:eastAsia="en-US"/>
       </w:rPr>
       <mc:AlternateContent>
         <mc:Choice Requires="wps">
@@ -2095,7 +2091,7 @@
 </file>
 
 <file path=word/footer2.xml><?xml version="1.0" encoding="utf-8"?>
-<w:ftr xmlns:wpc="http://schemas.microsoft.com/office/word/2010/wordprocessingCanvas" xmlns:cx="http://schemas.microsoft.com/office/drawing/2014/chartex" xmlns:cx1="http://schemas.microsoft.com/office/drawing/2015/9/8/chartex" xmlns:cx2="http://schemas.microsoft.com/office/drawing/2015/10/21/chartex" xmlns:cx3="http://schemas.microsoft.com/office/drawing/2016/5/9/chartex" xmlns:cx4="http://schemas.microsoft.com/office/drawing/2016/5/10/chartex" xmlns:cx5="http://schemas.microsoft.com/office/drawing/2016/5/11/chartex" xmlns:mc="http://schemas.openxmlformats.org/markup-compatibility/2006" xmlns:o="urn:schemas-microsoft-com:office:office" xmlns:r="http://schemas.openxmlformats.org/officeDocument/2006/relationships" xmlns:m="http://schemas.openxmlformats.org/officeDocument/2006/math" xmlns:v="urn:schemas-microsoft-com:vml" xmlns:wp14="http://schemas.microsoft.com/office/word/2010/wordprocessingDrawing" xmlns:wp="http://schemas.openxmlformats.org/drawingml/2006/wordprocessingDrawing" xmlns:w10="urn:schemas-microsoft-com:office:word" xmlns:w="http://schemas.openxmlformats.org/wordprocessingml/2006/main" xmlns:w14="http://schemas.microsoft.com/office/word/2010/wordml" xmlns:w15="http://schemas.microsoft.com/office/word/2012/wordml" xmlns:w16se="http://schemas.microsoft.com/office/word/2015/wordml/symex" xmlns:wpg="http://schemas.microsoft.com/office/word/2010/wordprocessingGroup" xmlns:wpi="http://schemas.microsoft.com/office/word/2010/wordprocessingInk" xmlns:wne="http://schemas.microsoft.com/office/word/2006/wordml" xmlns:wps="http://schemas.microsoft.com/office/word/2010/wordprocessingShape" mc:Ignorable="w14 w15 w16se wp14">
+<w:ftr xmlns:wpc="http://schemas.microsoft.com/office/word/2010/wordprocessingCanvas" xmlns:cx="http://schemas.microsoft.com/office/drawing/2014/chartex" xmlns:cx1="http://schemas.microsoft.com/office/drawing/2015/9/8/chartex" xmlns:cx2="http://schemas.microsoft.com/office/drawing/2015/10/21/chartex" xmlns:cx3="http://schemas.microsoft.com/office/drawing/2016/5/9/chartex" xmlns:cx4="http://schemas.microsoft.com/office/drawing/2016/5/10/chartex" xmlns:cx5="http://schemas.microsoft.com/office/drawing/2016/5/11/chartex" xmlns:cx6="http://schemas.microsoft.com/office/drawing/2016/5/12/chartex" xmlns:cx7="http://schemas.microsoft.com/office/drawing/2016/5/13/chartex" xmlns:cx8="http://schemas.microsoft.com/office/drawing/2016/5/14/chartex" xmlns:mc="http://schemas.openxmlformats.org/markup-compatibility/2006" xmlns:o="urn:schemas-microsoft-com:office:office" xmlns:r="http://schemas.openxmlformats.org/officeDocument/2006/relationships" xmlns:m="http://schemas.openxmlformats.org/officeDocument/2006/math" xmlns:v="urn:schemas-microsoft-com:vml" xmlns:wp14="http://schemas.microsoft.com/office/word/2010/wordprocessingDrawing" xmlns:wp="http://schemas.openxmlformats.org/drawingml/2006/wordprocessingDrawing" xmlns:w10="urn:schemas-microsoft-com:office:word" xmlns:w="http://schemas.openxmlformats.org/wordprocessingml/2006/main" xmlns:w14="http://schemas.microsoft.com/office/word/2010/wordml" xmlns:w15="http://schemas.microsoft.com/office/word/2012/wordml" xmlns:w16se="http://schemas.microsoft.com/office/word/2015/wordml/symex" xmlns:wpg="http://schemas.microsoft.com/office/word/2010/wordprocessingGroup" xmlns:wpi="http://schemas.microsoft.com/office/word/2010/wordprocessingInk" xmlns:wne="http://schemas.microsoft.com/office/word/2006/wordml" xmlns:wps="http://schemas.microsoft.com/office/word/2010/wordprocessingShape" mc:Ignorable="w14 w15 w16se wp14">
   <w:p>
     <w:pPr>
       <w:rPr>
@@ -2107,7 +2103,6 @@
         <w:noProof/>
         <w:sz w:val="10"/>
         <w:szCs w:val="10"/>
-        <w:lang w:val="en-US" w:eastAsia="en-US"/>
       </w:rPr>
       <mc:AlternateContent>
         <mc:Choice Requires="wps">
@@ -2335,7 +2330,6 @@
       <w:rPr>
         <w:noProof/>
         <w:sz w:val="20"/>
-        <w:lang w:val="en-US" w:eastAsia="en-US"/>
       </w:rPr>
       <mc:AlternateContent>
         <mc:Choice Requires="wps">
@@ -2410,7 +2404,7 @@
         </mc:Choice>
         <mc:Fallback>
           <w:pict>
-            <v:roundrect w14:anchorId="64F2FD54" id="Forma Automática 21" o:spid="_x0000_s1026" style="position:absolute;margin-left:0;margin-top:0;width:561.15pt;height:742.85pt;z-index:251660288;visibility:visible;mso-wrap-style:square;mso-width-percent:920;mso-height-percent:940;mso-wrap-distance-left:9pt;mso-wrap-distance-top:0;mso-wrap-distance-right:9pt;mso-wrap-distance-bottom:0;mso-position-horizontal:center;mso-position-horizontal-relative:page;mso-position-vertical:center;mso-position-vertical-relative:page;mso-width-percent:920;mso-height-percent:940;mso-width-relative:page;mso-height-relative:page;v-text-anchor:top" arcsize="2637f" o:gfxdata="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" o:allowincell="f" filled="f" fillcolor="black" strokeweight="1pt">
+            <v:roundrect w14:anchorId="05C53020" id="Forma Automática 21" o:spid="_x0000_s1026" style="position:absolute;margin-left:0;margin-top:0;width:561.15pt;height:742.85pt;z-index:251660288;visibility:visible;mso-wrap-style:square;mso-width-percent:920;mso-height-percent:940;mso-wrap-distance-left:9pt;mso-wrap-distance-top:0;mso-wrap-distance-right:9pt;mso-wrap-distance-bottom:0;mso-position-horizontal:center;mso-position-horizontal-relative:page;mso-position-vertical:center;mso-position-vertical-relative:page;mso-width-percent:920;mso-height-percent:940;mso-width-relative:page;mso-height-relative:page;v-text-anchor:top" arcsize="2637f" o:gfxdata="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" o:allowincell="f" filled="f" fillcolor="black" strokeweight="1pt">
               <w10:wrap anchorx="page" anchory="page"/>
             </v:roundrect>
           </w:pict>
@@ -2421,7 +2415,6 @@
       <w:rPr>
         <w:noProof/>
         <w:sz w:val="20"/>
-        <w:lang w:val="en-US" w:eastAsia="en-US"/>
       </w:rPr>
       <mc:AlternateContent>
         <mc:Choice Requires="wps">
@@ -2596,7 +2589,7 @@
 </file>
 
 <file path=word/footnotes.xml><?xml version="1.0" encoding="utf-8"?>
-<w:footnotes xmlns:wpc="http://schemas.microsoft.com/office/word/2010/wordprocessingCanvas" xmlns:cx="http://schemas.microsoft.com/office/drawing/2014/chartex" xmlns:cx1="http://schemas.microsoft.com/office/drawing/2015/9/8/chartex" xmlns:cx2="http://schemas.microsoft.com/office/drawing/2015/10/21/chartex" xmlns:cx3="http://schemas.microsoft.com/office/drawing/2016/5/9/chartex" xmlns:cx4="http://schemas.microsoft.com/office/drawing/2016/5/10/chartex" xmlns:cx5="http://schemas.microsoft.com/office/drawing/2016/5/11/chartex" xmlns:mc="http://schemas.openxmlformats.org/markup-compatibility/2006" xmlns:o="urn:schemas-microsoft-com:office:office" xmlns:r="http://schemas.openxmlformats.org/officeDocument/2006/relationships" xmlns:m="http://schemas.openxmlformats.org/officeDocument/2006/math" xmlns:v="urn:schemas-microsoft-com:vml" xmlns:wp14="http://schemas.microsoft.com/office/word/2010/wordprocessingDrawing" xmlns:wp="http://schemas.openxmlformats.org/drawingml/2006/wordprocessingDrawing" xmlns:w10="urn:schemas-microsoft-com:office:word" xmlns:w="http://schemas.openxmlformats.org/wordprocessingml/2006/main" xmlns:w14="http://schemas.microsoft.com/office/word/2010/wordml" xmlns:w15="http://schemas.microsoft.com/office/word/2012/wordml" xmlns:w16se="http://schemas.microsoft.com/office/word/2015/wordml/symex" xmlns:wpg="http://schemas.microsoft.com/office/word/2010/wordprocessingGroup" xmlns:wpi="http://schemas.microsoft.com/office/word/2010/wordprocessingInk" xmlns:wne="http://schemas.microsoft.com/office/word/2006/wordml" xmlns:wps="http://schemas.microsoft.com/office/word/2010/wordprocessingShape" mc:Ignorable="w14 w15 w16se wp14">
+<w:footnotes xmlns:wpc="http://schemas.microsoft.com/office/word/2010/wordprocessingCanvas" xmlns:cx="http://schemas.microsoft.com/office/drawing/2014/chartex" xmlns:cx1="http://schemas.microsoft.com/office/drawing/2015/9/8/chartex" xmlns:cx2="http://schemas.microsoft.com/office/drawing/2015/10/21/chartex" xmlns:cx3="http://schemas.microsoft.com/office/drawing/2016/5/9/chartex" xmlns:cx4="http://schemas.microsoft.com/office/drawing/2016/5/10/chartex" xmlns:cx5="http://schemas.microsoft.com/office/drawing/2016/5/11/chartex" xmlns:cx6="http://schemas.microsoft.com/office/drawing/2016/5/12/chartex" xmlns:cx7="http://schemas.microsoft.com/office/drawing/2016/5/13/chartex" xmlns:cx8="http://schemas.microsoft.com/office/drawing/2016/5/14/chartex" xmlns:mc="http://schemas.openxmlformats.org/markup-compatibility/2006" xmlns:o="urn:schemas-microsoft-com:office:office" xmlns:r="http://schemas.openxmlformats.org/officeDocument/2006/relationships" xmlns:m="http://schemas.openxmlformats.org/officeDocument/2006/math" xmlns:v="urn:schemas-microsoft-com:vml" xmlns:wp14="http://schemas.microsoft.com/office/word/2010/wordprocessingDrawing" xmlns:wp="http://schemas.openxmlformats.org/drawingml/2006/wordprocessingDrawing" xmlns:w10="urn:schemas-microsoft-com:office:word" xmlns:w="http://schemas.openxmlformats.org/wordprocessingml/2006/main" xmlns:w14="http://schemas.microsoft.com/office/word/2010/wordml" xmlns:w15="http://schemas.microsoft.com/office/word/2012/wordml" xmlns:w16se="http://schemas.microsoft.com/office/word/2015/wordml/symex" xmlns:wpg="http://schemas.microsoft.com/office/word/2010/wordprocessingGroup" xmlns:wpi="http://schemas.microsoft.com/office/word/2010/wordprocessingInk" xmlns:wne="http://schemas.microsoft.com/office/word/2006/wordml" xmlns:wps="http://schemas.microsoft.com/office/word/2010/wordprocessingShape" mc:Ignorable="w14 w15 w16se wp14">
   <w:footnote w:type="separator" w:id="-1">
     <w:p>
       <w:pPr>
@@ -2621,7 +2614,7 @@
 </file>
 
 <file path=word/numbering.xml><?xml version="1.0" encoding="utf-8"?>
-<w:numbering xmlns:wpc="http://schemas.microsoft.com/office/word/2010/wordprocessingCanvas" xmlns:cx="http://schemas.microsoft.com/office/drawing/2014/chartex" xmlns:cx1="http://schemas.microsoft.com/office/drawing/2015/9/8/chartex" xmlns:cx2="http://schemas.microsoft.com/office/drawing/2015/10/21/chartex" xmlns:cx3="http://schemas.microsoft.com/office/drawing/2016/5/9/chartex" xmlns:cx4="http://schemas.microsoft.com/office/drawing/2016/5/10/chartex" xmlns:cx5="http://schemas.microsoft.com/office/drawing/2016/5/11/chartex" xmlns:mc="http://schemas.openxmlformats.org/markup-compatibility/2006" xmlns:o="urn:schemas-microsoft-com:office:office" xmlns:r="http://schemas.openxmlformats.org/officeDocument/2006/relationships" xmlns:m="http://schemas.openxmlformats.org/officeDocument/2006/math" xmlns:v="urn:schemas-microsoft-com:vml" xmlns:wp14="http://schemas.microsoft.com/office/word/2010/wordprocessingDrawing" xmlns:wp="http://schemas.openxmlformats.org/drawingml/2006/wordprocessingDrawing" xmlns:w10="urn:schemas-microsoft-com:office:word" xmlns:w="http://schemas.openxmlformats.org/wordprocessingml/2006/main" xmlns:w14="http://schemas.microsoft.com/office/word/2010/wordml" xmlns:w15="http://schemas.microsoft.com/office/word/2012/wordml" xmlns:w16se="http://schemas.microsoft.com/office/word/2015/wordml/symex" xmlns:wpg="http://schemas.microsoft.com/office/word/2010/wordprocessingGroup" xmlns:wpi="http://schemas.microsoft.com/office/word/2010/wordprocessingInk" xmlns:wne="http://schemas.microsoft.com/office/word/2006/wordml" xmlns:wps="http://schemas.microsoft.com/office/word/2010/wordprocessingShape" mc:Ignorable="w14 w15 w16se wp14">
+<w:numbering xmlns:wpc="http://schemas.microsoft.com/office/word/2010/wordprocessingCanvas" xmlns:cx="http://schemas.microsoft.com/office/drawing/2014/chartex" xmlns:cx1="http://schemas.microsoft.com/office/drawing/2015/9/8/chartex" xmlns:cx2="http://schemas.microsoft.com/office/drawing/2015/10/21/chartex" xmlns:cx3="http://schemas.microsoft.com/office/drawing/2016/5/9/chartex" xmlns:cx4="http://schemas.microsoft.com/office/drawing/2016/5/10/chartex" xmlns:cx5="http://schemas.microsoft.com/office/drawing/2016/5/11/chartex" xmlns:cx6="http://schemas.microsoft.com/office/drawing/2016/5/12/chartex" xmlns:cx7="http://schemas.microsoft.com/office/drawing/2016/5/13/chartex" xmlns:cx8="http://schemas.microsoft.com/office/drawing/2016/5/14/chartex" xmlns:mc="http://schemas.openxmlformats.org/markup-compatibility/2006" xmlns:o="urn:schemas-microsoft-com:office:office" xmlns:r="http://schemas.openxmlformats.org/officeDocument/2006/relationships" xmlns:m="http://schemas.openxmlformats.org/officeDocument/2006/math" xmlns:v="urn:schemas-microsoft-com:vml" xmlns:wp14="http://schemas.microsoft.com/office/word/2010/wordprocessingDrawing" xmlns:wp="http://schemas.openxmlformats.org/drawingml/2006/wordprocessingDrawing" xmlns:w10="urn:schemas-microsoft-com:office:word" xmlns:w="http://schemas.openxmlformats.org/wordprocessingml/2006/main" xmlns:w14="http://schemas.microsoft.com/office/word/2010/wordml" xmlns:w15="http://schemas.microsoft.com/office/word/2012/wordml" xmlns:w16se="http://schemas.microsoft.com/office/word/2015/wordml/symex" xmlns:wpg="http://schemas.microsoft.com/office/word/2010/wordprocessingGroup" xmlns:wpi="http://schemas.microsoft.com/office/word/2010/wordprocessingInk" xmlns:wne="http://schemas.microsoft.com/office/word/2006/wordml" xmlns:wps="http://schemas.microsoft.com/office/word/2010/wordprocessingShape" mc:Ignorable="w14 w15 w16se wp14">
   <w:abstractNum w:abstractNumId="0" w15:restartNumberingAfterBreak="0">
     <w:nsid w:val="FFFFFF80"/>
     <w:multiLevelType w:val="singleLevel"/>
@@ -3867,11 +3860,11 @@
       <w:szCs w:val="20"/>
     </w:rPr>
   </w:style>
-  <w:style w:type="paragraph" w:styleId="Cabealho1">
+  <w:style w:type="paragraph" w:styleId="Ttulo1">
     <w:name w:val="heading 1"/>
     <w:basedOn w:val="Normal"/>
     <w:next w:val="Normal"/>
-    <w:link w:val="Cabealho1Carter"/>
+    <w:link w:val="Ttulo1Carter"/>
     <w:uiPriority w:val="9"/>
     <w:qFormat/>
     <w:pPr>
@@ -4072,10 +4065,10 @@
     <w:semiHidden/>
     <w:unhideWhenUsed/>
   </w:style>
-  <w:style w:type="character" w:customStyle="1" w:styleId="Cabealho1Carter">
-    <w:name w:val="Cabeçalho 1 Caráter"/>
+  <w:style w:type="character" w:customStyle="1" w:styleId="Ttulo1Carter">
+    <w:name w:val="Título 1 Caráter"/>
     <w:basedOn w:val="Tipodeletrapredefinidodopargrafo"/>
-    <w:link w:val="Cabealho1"/>
+    <w:link w:val="Ttulo1"/>
     <w:uiPriority w:val="9"/>
     <w:rPr>
       <w:rFonts w:asciiTheme="majorHAnsi" w:hAnsiTheme="majorHAnsi" w:cs="Times New Roman"/>
@@ -4396,7 +4389,7 @@
       <w:szCs w:val="20"/>
     </w:rPr>
   </w:style>
-  <w:style w:type="character" w:styleId="nfaseIntenso">
+  <w:style w:type="character" w:styleId="nfaseIntensa">
     <w:name w:val="Intense Emphasis"/>
     <w:basedOn w:val="Tipodeletrapredefinidodopargrafo"/>
     <w:uiPriority w:val="21"/>
@@ -4568,7 +4561,7 @@
       <w:color w:val="9B2D1F" w:themeColor="accent2"/>
     </w:rPr>
   </w:style>
-  <w:style w:type="character" w:styleId="nfaseDiscreto">
+  <w:style w:type="character" w:styleId="nfaseDiscreta">
     <w:name w:val="Subtle Emphasis"/>
     <w:basedOn w:val="Tipodeletrapredefinidodopargrafo"/>
     <w:uiPriority w:val="19"/>
@@ -4810,7 +4803,7 @@
 </file>
 
 <file path=word/glossary/document.xml><?xml version="1.0" encoding="utf-8"?>
-<w:glossaryDocument xmlns:wpc="http://schemas.microsoft.com/office/word/2010/wordprocessingCanvas" xmlns:cx="http://schemas.microsoft.com/office/drawing/2014/chartex" xmlns:cx1="http://schemas.microsoft.com/office/drawing/2015/9/8/chartex" xmlns:cx2="http://schemas.microsoft.com/office/drawing/2015/10/21/chartex" xmlns:cx3="http://schemas.microsoft.com/office/drawing/2016/5/9/chartex" xmlns:cx4="http://schemas.microsoft.com/office/drawing/2016/5/10/chartex" xmlns:cx5="http://schemas.microsoft.com/office/drawing/2016/5/11/chartex" xmlns:mc="http://schemas.openxmlformats.org/markup-compatibility/2006" xmlns:o="urn:schemas-microsoft-com:office:office" xmlns:r="http://schemas.openxmlformats.org/officeDocument/2006/relationships" xmlns:m="http://schemas.openxmlformats.org/officeDocument/2006/math" xmlns:v="urn:schemas-microsoft-com:vml" xmlns:wp14="http://schemas.microsoft.com/office/word/2010/wordprocessingDrawing" xmlns:wp="http://schemas.openxmlformats.org/drawingml/2006/wordprocessingDrawing" xmlns:w10="urn:schemas-microsoft-com:office:word" xmlns:w="http://schemas.openxmlformats.org/wordprocessingml/2006/main" xmlns:w14="http://schemas.microsoft.com/office/word/2010/wordml" xmlns:w15="http://schemas.microsoft.com/office/word/2012/wordml" xmlns:w16se="http://schemas.microsoft.com/office/word/2015/wordml/symex" xmlns:wpg="http://schemas.microsoft.com/office/word/2010/wordprocessingGroup" xmlns:wpi="http://schemas.microsoft.com/office/word/2010/wordprocessingInk" xmlns:wne="http://schemas.microsoft.com/office/word/2006/wordml" xmlns:wps="http://schemas.microsoft.com/office/word/2010/wordprocessingShape" mc:Ignorable="w14 w15 w16se wp14">
+<w:glossaryDocument xmlns:wpc="http://schemas.microsoft.com/office/word/2010/wordprocessingCanvas" xmlns:cx="http://schemas.microsoft.com/office/drawing/2014/chartex" xmlns:cx1="http://schemas.microsoft.com/office/drawing/2015/9/8/chartex" xmlns:cx2="http://schemas.microsoft.com/office/drawing/2015/10/21/chartex" xmlns:cx3="http://schemas.microsoft.com/office/drawing/2016/5/9/chartex" xmlns:cx4="http://schemas.microsoft.com/office/drawing/2016/5/10/chartex" xmlns:cx5="http://schemas.microsoft.com/office/drawing/2016/5/11/chartex" xmlns:cx6="http://schemas.microsoft.com/office/drawing/2016/5/12/chartex" xmlns:cx7="http://schemas.microsoft.com/office/drawing/2016/5/13/chartex" xmlns:cx8="http://schemas.microsoft.com/office/drawing/2016/5/14/chartex" xmlns:mc="http://schemas.openxmlformats.org/markup-compatibility/2006" xmlns:o="urn:schemas-microsoft-com:office:office" xmlns:r="http://schemas.openxmlformats.org/officeDocument/2006/relationships" xmlns:m="http://schemas.openxmlformats.org/officeDocument/2006/math" xmlns:v="urn:schemas-microsoft-com:vml" xmlns:wp14="http://schemas.microsoft.com/office/word/2010/wordprocessingDrawing" xmlns:wp="http://schemas.openxmlformats.org/drawingml/2006/wordprocessingDrawing" xmlns:w10="urn:schemas-microsoft-com:office:word" xmlns:w="http://schemas.openxmlformats.org/wordprocessingml/2006/main" xmlns:w14="http://schemas.microsoft.com/office/word/2010/wordml" xmlns:w15="http://schemas.microsoft.com/office/word/2012/wordml" xmlns:w16se="http://schemas.microsoft.com/office/word/2015/wordml/symex" xmlns:wpg="http://schemas.microsoft.com/office/word/2010/wordprocessingGroup" xmlns:wpi="http://schemas.microsoft.com/office/word/2010/wordprocessingInk" xmlns:wne="http://schemas.microsoft.com/office/word/2006/wordml" xmlns:wps="http://schemas.microsoft.com/office/word/2010/wordprocessingShape" mc:Ignorable="w14 w15 w16se wp14">
   <w:docParts>
     <w:docPart>
       <w:docPartPr>
@@ -5016,6 +5009,7 @@
     <w:rsidRoot w:val="007F1309"/>
     <w:rsid w:val="0034670F"/>
     <w:rsid w:val="007F1309"/>
+    <w:rsid w:val="008A7CCD"/>
     <w:rsid w:val="00CE5C9C"/>
   </w:rsids>
   <m:mathPr>
@@ -5436,11 +5430,11 @@
     <w:name w:val="Normal"/>
     <w:qFormat/>
   </w:style>
-  <w:style w:type="paragraph" w:styleId="Cabealho1">
+  <w:style w:type="paragraph" w:styleId="Ttulo1">
     <w:name w:val="heading 1"/>
     <w:basedOn w:val="Normal"/>
     <w:next w:val="Normal"/>
-    <w:link w:val="Cabealho1Carter"/>
+    <w:link w:val="Ttulo1Carter"/>
     <w:uiPriority w:val="9"/>
     <w:qFormat/>
     <w:pPr>
@@ -5450,7 +5444,7 @@
     <w:rPr>
       <w:rFonts w:asciiTheme="majorHAnsi" w:eastAsiaTheme="minorHAnsi" w:hAnsiTheme="majorHAnsi" w:cs="Times New Roman"/>
       <w:b/>
-      <w:color w:val="2E74B5" w:themeColor="accent1" w:themeShade="BF"/>
+      <w:color w:val="2F5496" w:themeColor="accent1" w:themeShade="BF"/>
       <w:spacing w:val="20"/>
       <w:sz w:val="28"/>
       <w:szCs w:val="28"/>
@@ -5470,7 +5464,7 @@
     <w:rPr>
       <w:rFonts w:asciiTheme="majorHAnsi" w:eastAsiaTheme="minorHAnsi" w:hAnsiTheme="majorHAnsi" w:cs="Times New Roman"/>
       <w:b/>
-      <w:color w:val="2E74B5" w:themeColor="accent1" w:themeShade="BF"/>
+      <w:color w:val="2F5496" w:themeColor="accent1" w:themeShade="BF"/>
       <w:spacing w:val="20"/>
       <w:sz w:val="24"/>
       <w:szCs w:val="24"/>
@@ -5490,7 +5484,7 @@
     <w:rPr>
       <w:rFonts w:asciiTheme="majorHAnsi" w:eastAsiaTheme="minorHAnsi" w:hAnsiTheme="majorHAnsi" w:cs="Times New Roman"/>
       <w:b/>
-      <w:color w:val="5B9BD5" w:themeColor="accent1"/>
+      <w:color w:val="4472C4" w:themeColor="accent1"/>
       <w:spacing w:val="20"/>
       <w:sz w:val="24"/>
       <w:szCs w:val="24"/>
@@ -5529,15 +5523,15 @@
   <w:style w:type="paragraph" w:customStyle="1" w:styleId="F3D2D1ED8B4541C19DB1F791B68139E4">
     <w:name w:val="F3D2D1ED8B4541C19DB1F791B68139E4"/>
   </w:style>
-  <w:style w:type="character" w:customStyle="1" w:styleId="Cabealho1Carter">
-    <w:name w:val="Cabeçalho 1 Caráter"/>
+  <w:style w:type="character" w:customStyle="1" w:styleId="Ttulo1Carter">
+    <w:name w:val="Título 1 Caráter"/>
     <w:basedOn w:val="Tipodeletrapredefinidodopargrafo"/>
-    <w:link w:val="Cabealho1"/>
+    <w:link w:val="Ttulo1"/>
     <w:uiPriority w:val="9"/>
     <w:rPr>
       <w:rFonts w:asciiTheme="majorHAnsi" w:eastAsiaTheme="minorHAnsi" w:hAnsiTheme="majorHAnsi" w:cs="Times New Roman"/>
       <w:b/>
-      <w:color w:val="2E74B5" w:themeColor="accent1" w:themeShade="BF"/>
+      <w:color w:val="2F5496" w:themeColor="accent1" w:themeShade="BF"/>
       <w:spacing w:val="20"/>
       <w:sz w:val="28"/>
       <w:szCs w:val="28"/>
@@ -5551,7 +5545,7 @@
     <w:rPr>
       <w:rFonts w:asciiTheme="majorHAnsi" w:eastAsiaTheme="minorHAnsi" w:hAnsiTheme="majorHAnsi" w:cs="Times New Roman"/>
       <w:b/>
-      <w:color w:val="2E74B5" w:themeColor="accent1" w:themeShade="BF"/>
+      <w:color w:val="2F5496" w:themeColor="accent1" w:themeShade="BF"/>
       <w:spacing w:val="20"/>
       <w:sz w:val="24"/>
       <w:szCs w:val="24"/>
@@ -5565,7 +5559,7 @@
     <w:rPr>
       <w:rFonts w:asciiTheme="majorHAnsi" w:eastAsiaTheme="minorHAnsi" w:hAnsiTheme="majorHAnsi" w:cs="Times New Roman"/>
       <w:b/>
-      <w:color w:val="5B9BD5" w:themeColor="accent1"/>
+      <w:color w:val="4472C4" w:themeColor="accent1"/>
       <w:spacing w:val="20"/>
       <w:sz w:val="24"/>
       <w:szCs w:val="24"/>
@@ -5878,6 +5872,15 @@
 </file>
 
 <file path=customXml/item2.xml><?xml version="1.0" encoding="utf-8"?>
+<?mso-contentType ?>
+<FormTemplates xmlns="http://schemas.microsoft.com/sharepoint/v3/contenttype/forms">
+  <Display>DocumentLibraryForm</Display>
+  <Edit>AssetEditForm</Edit>
+  <New>DocumentLibraryForm</New>
+</FormTemplates>
+</file>
+
+<file path=customXml/item3.xml><?xml version="1.0" encoding="utf-8"?>
 <outs:outSpaceData xmlns:outs="http://schemas.microsoft.com/office/2009/outspace/metadata">
   <outs:relatedDates/>
   <outs:relatedDocuments/>
@@ -5885,15 +5888,6 @@
   <outs:propertyMetadataList/>
   <outs:corruptMetadataWasLost/>
 </outs:outSpaceData>
-</file>
-
-<file path=customXml/item3.xml><?xml version="1.0" encoding="utf-8"?>
-<?mso-contentType ?>
-<FormTemplates xmlns="http://schemas.microsoft.com/sharepoint/v3/contenttype/forms">
-  <Display>DocumentLibraryForm</Display>
-  <Edit>AssetEditForm</Edit>
-  <New>DocumentLibraryForm</New>
-</FormTemplates>
 </file>
 
 <file path=customXml/item4.xml><?xml version="1.0" encoding="utf-8"?>
@@ -5909,6 +5903,14 @@
 </file>
 
 <file path=customXml/itemProps2.xml><?xml version="1.0" encoding="utf-8"?>
+<ds:datastoreItem xmlns:ds="http://schemas.openxmlformats.org/officeDocument/2006/customXml" ds:itemID="{B2136649-C642-4DEC-8AD0-2471BC4316A6}">
+  <ds:schemaRefs>
+    <ds:schemaRef ds:uri="http://schemas.microsoft.com/sharepoint/v3/contenttype/forms"/>
+  </ds:schemaRefs>
+</ds:datastoreItem>
+</file>
+
+<file path=customXml/itemProps3.xml><?xml version="1.0" encoding="utf-8"?>
 <ds:datastoreItem xmlns:ds="http://schemas.openxmlformats.org/officeDocument/2006/customXml" ds:itemID="{800B806B-C3C7-4EFE-A57F-81DC87A14EE1}">
   <ds:schemaRefs>
     <ds:schemaRef ds:uri="http://schemas.microsoft.com/office/2009/outspace/metadata"/>
@@ -5916,16 +5918,8 @@
 </ds:datastoreItem>
 </file>
 
-<file path=customXml/itemProps3.xml><?xml version="1.0" encoding="utf-8"?>
-<ds:datastoreItem xmlns:ds="http://schemas.openxmlformats.org/officeDocument/2006/customXml" ds:itemID="{B2136649-C642-4DEC-8AD0-2471BC4316A6}">
-  <ds:schemaRefs>
-    <ds:schemaRef ds:uri="http://schemas.microsoft.com/sharepoint/v3/contenttype/forms"/>
-  </ds:schemaRefs>
-</ds:datastoreItem>
-</file>
-
 <file path=customXml/itemProps4.xml><?xml version="1.0" encoding="utf-8"?>
-<ds:datastoreItem xmlns:ds="http://schemas.openxmlformats.org/officeDocument/2006/customXml" ds:itemID="{168ADBCA-EE91-4F03-AFF0-9E7AF9AA153C}">
+<ds:datastoreItem xmlns:ds="http://schemas.openxmlformats.org/officeDocument/2006/customXml" ds:itemID="{FBC49E66-07CD-43FD-A3BB-FEFFF048470B}">
   <ds:schemaRefs>
     <ds:schemaRef ds:uri="http://schemas.openxmlformats.org/officeDocument/2006/bibliography"/>
   </ds:schemaRefs>

</xml_diff>

<commit_message>
Added Ex 2 c)
</commit_message>
<xml_diff>
--- a/SO-Serie1.docx
+++ b/SO-Serie1.docx
@@ -90,7 +90,7 @@
               </mc:Choice>
               <mc:Fallback>
                 <w:pict>
-                  <v:roundrect w14:anchorId="6ED473A9" id="Forma Automática 622" o:spid="_x0000_s1026" style="position:absolute;margin-left:0;margin-top:0;width:561.35pt;height:742.95pt;z-index:251662336;visibility:visible;mso-wrap-style:square;mso-width-percent:920;mso-height-percent:940;mso-wrap-distance-left:9pt;mso-wrap-distance-top:0;mso-wrap-distance-right:9pt;mso-wrap-distance-bottom:0;mso-position-horizontal:center;mso-position-horizontal-relative:page;mso-position-vertical:center;mso-position-vertical-relative:page;mso-width-percent:920;mso-height-percent:940;mso-width-relative:page;mso-height-relative:page;v-text-anchor:top" arcsize="2269f" o:gfxdata="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" o:allowincell="f" filled="f" fillcolor="black">
+                  <v:roundrect w14:anchorId="5D6ABD9D" id="Forma Automática 622" o:spid="_x0000_s1026" style="position:absolute;margin-left:0;margin-top:0;width:561.35pt;height:742.95pt;z-index:251662336;visibility:visible;mso-wrap-style:square;mso-width-percent:920;mso-height-percent:940;mso-wrap-distance-left:9pt;mso-wrap-distance-top:0;mso-wrap-distance-right:9pt;mso-wrap-distance-bottom:0;mso-position-horizontal:center;mso-position-horizontal-relative:page;mso-position-vertical:center;mso-position-vertical-relative:page;mso-width-percent:920;mso-height-percent:940;mso-width-relative:page;mso-height-relative:page;v-text-anchor:top" arcsize="2269f" o:gfxdata="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" o:allowincell="f" filled="f" fillcolor="black">
                     <w10:wrap anchorx="page" anchory="page"/>
                   </v:roundrect>
                 </w:pict>
@@ -1505,19 +1505,55 @@
     </w:p>
     <w:p>
       <w:pPr>
-        <w:pStyle w:val="Cabealho3"/>
-        <w:rPr>
-          <w:lang w:val="pt-PT"/>
-        </w:rPr>
-      </w:pPr>
-      <w:r>
-        <w:rPr>
-          <w:lang w:val="pt-PT"/>
-        </w:rPr>
-        <w:t>Exercício 4</w:t>
+        <w:pStyle w:val="PargrafodaLista"/>
+        <w:numPr>
+          <w:ilvl w:val="0"/>
+          <w:numId w:val="13"/>
+        </w:numPr>
+        <w:rPr>
+          <w:lang w:val="pt-PT"/>
+        </w:rPr>
+      </w:pPr>
+      <w:r>
+        <w:rPr>
+          <w:lang w:val="pt-PT"/>
+        </w:rPr>
+        <w:t xml:space="preserve">A partir do Windows 8 </w:t>
+      </w:r>
+      <w:r>
+        <w:rPr>
+          <w:lang w:val="pt-PT"/>
+        </w:rPr>
+        <w:t xml:space="preserve">é utilizada uma funcionalidade </w:t>
+      </w:r>
+      <w:r>
+        <w:rPr>
+          <w:lang w:val="pt-PT"/>
+        </w:rPr>
+        <w:t>chamada Physical Address Extension(PAE) que define uma hierarquia de tabelas de pagina de 3 níveis, com entradas de tabela de 64 bits em vez dos tradicionais 32 bits, permitindo ao processador aceder a endereços físicos num espaço físico superior aos 4 GB. Assim o autor do texto não está a cometer um erro ao dizer que as PTE são de 8 bytes.</w:t>
       </w:r>
       <w:bookmarkStart w:id="0" w:name="_GoBack"/>
       <w:bookmarkEnd w:id="0"/>
+      <w:r>
+        <w:rPr>
+          <w:lang w:val="pt-PT"/>
+        </w:rPr>
+        <w:t xml:space="preserve"> </w:t>
+      </w:r>
+    </w:p>
+    <w:p>
+      <w:pPr>
+        <w:pStyle w:val="Cabealho3"/>
+        <w:rPr>
+          <w:lang w:val="pt-PT"/>
+        </w:rPr>
+      </w:pPr>
+      <w:r>
+        <w:rPr>
+          <w:lang w:val="pt-PT"/>
+        </w:rPr>
+        <w:t>Exercício 4</w:t>
+      </w:r>
     </w:p>
     <w:p>
       <w:pPr>
@@ -1916,7 +1952,7 @@
         </mc:Choice>
         <mc:Fallback>
           <w:pict>
-            <v:roundrect w14:anchorId="0223372A" id="Forma Automática 24" o:spid="_x0000_s1026" style="position:absolute;margin-left:0;margin-top:0;width:561.15pt;height:742.85pt;z-index:251665408;visibility:visible;mso-wrap-style:square;mso-width-percent:920;mso-height-percent:940;mso-wrap-distance-left:9pt;mso-wrap-distance-top:0;mso-wrap-distance-right:9pt;mso-wrap-distance-bottom:0;mso-position-horizontal:center;mso-position-horizontal-relative:page;mso-position-vertical:center;mso-position-vertical-relative:page;mso-width-percent:920;mso-height-percent:940;mso-width-relative:page;mso-height-relative:page;v-text-anchor:top" arcsize="2637f" o:gfxdata="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" o:allowincell="f" filled="f" fillcolor="black" strokeweight="1pt">
+            <v:roundrect w14:anchorId="25F8D504" id="Forma Automática 24" o:spid="_x0000_s1026" style="position:absolute;margin-left:0;margin-top:0;width:561.15pt;height:742.85pt;z-index:251665408;visibility:visible;mso-wrap-style:square;mso-width-percent:920;mso-height-percent:940;mso-wrap-distance-left:9pt;mso-wrap-distance-top:0;mso-wrap-distance-right:9pt;mso-wrap-distance-bottom:0;mso-position-horizontal:center;mso-position-horizontal-relative:page;mso-position-vertical:center;mso-position-vertical-relative:page;mso-width-percent:920;mso-height-percent:940;mso-width-relative:page;mso-height-relative:page;v-text-anchor:top" arcsize="2637f" o:gfxdata="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" o:allowincell="f" filled="f" fillcolor="black" strokeweight="1pt">
               <w10:wrap anchorx="page" anchory="page"/>
             </v:roundrect>
           </w:pict>
@@ -2404,7 +2440,7 @@
         </mc:Choice>
         <mc:Fallback>
           <w:pict>
-            <v:roundrect w14:anchorId="05C53020" id="Forma Automática 21" o:spid="_x0000_s1026" style="position:absolute;margin-left:0;margin-top:0;width:561.15pt;height:742.85pt;z-index:251660288;visibility:visible;mso-wrap-style:square;mso-width-percent:920;mso-height-percent:940;mso-wrap-distance-left:9pt;mso-wrap-distance-top:0;mso-wrap-distance-right:9pt;mso-wrap-distance-bottom:0;mso-position-horizontal:center;mso-position-horizontal-relative:page;mso-position-vertical:center;mso-position-vertical-relative:page;mso-width-percent:920;mso-height-percent:940;mso-width-relative:page;mso-height-relative:page;v-text-anchor:top" arcsize="2637f" o:gfxdata="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" o:allowincell="f" filled="f" fillcolor="black" strokeweight="1pt">
+            <v:roundrect w14:anchorId="11442B46" id="Forma Automática 21" o:spid="_x0000_s1026" style="position:absolute;margin-left:0;margin-top:0;width:561.15pt;height:742.85pt;z-index:251660288;visibility:visible;mso-wrap-style:square;mso-width-percent:920;mso-height-percent:940;mso-wrap-distance-left:9pt;mso-wrap-distance-top:0;mso-wrap-distance-right:9pt;mso-wrap-distance-bottom:0;mso-position-horizontal:center;mso-position-horizontal-relative:page;mso-position-vertical:center;mso-position-vertical-relative:page;mso-width-percent:920;mso-height-percent:940;mso-width-relative:page;mso-height-relative:page;v-text-anchor:top" arcsize="2637f" o:gfxdata="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" o:allowincell="f" filled="f" fillcolor="black" strokeweight="1pt">
               <w10:wrap anchorx="page" anchory="page"/>
             </v:roundrect>
           </w:pict>
@@ -2885,7 +2921,7 @@
   <w:abstractNum w:abstractNumId="7" w15:restartNumberingAfterBreak="0">
     <w:nsid w:val="22DF71E6"/>
     <w:multiLevelType w:val="hybridMultilevel"/>
-    <w:tmpl w:val="7C2AC30C"/>
+    <w:tmpl w:val="C1D45668"/>
     <w:lvl w:ilvl="0" w:tplc="08090017">
       <w:start w:val="1"/>
       <w:numFmt w:val="lowerLetter"/>
@@ -3313,6 +3349,92 @@
     </w:lvl>
   </w:abstractNum>
   <w:abstractNum w:abstractNumId="12" w15:restartNumberingAfterBreak="0">
+    <w:nsid w:val="7AB0009F"/>
+    <w:multiLevelType w:val="hybridMultilevel"/>
+    <w:tmpl w:val="1962390E"/>
+    <w:lvl w:ilvl="0" w:tplc="0809000F">
+      <w:start w:val="1"/>
+      <w:numFmt w:val="decimal"/>
+      <w:lvlText w:val="%1."/>
+      <w:lvlJc w:val="left"/>
+      <w:pPr>
+        <w:ind w:left="720" w:hanging="360"/>
+      </w:pPr>
+    </w:lvl>
+    <w:lvl w:ilvl="1" w:tplc="08090019" w:tentative="1">
+      <w:start w:val="1"/>
+      <w:numFmt w:val="lowerLetter"/>
+      <w:lvlText w:val="%2."/>
+      <w:lvlJc w:val="left"/>
+      <w:pPr>
+        <w:ind w:left="1440" w:hanging="360"/>
+      </w:pPr>
+    </w:lvl>
+    <w:lvl w:ilvl="2" w:tplc="0809001B" w:tentative="1">
+      <w:start w:val="1"/>
+      <w:numFmt w:val="lowerRoman"/>
+      <w:lvlText w:val="%3."/>
+      <w:lvlJc w:val="right"/>
+      <w:pPr>
+        <w:ind w:left="2160" w:hanging="180"/>
+      </w:pPr>
+    </w:lvl>
+    <w:lvl w:ilvl="3" w:tplc="0809000F" w:tentative="1">
+      <w:start w:val="1"/>
+      <w:numFmt w:val="decimal"/>
+      <w:lvlText w:val="%4."/>
+      <w:lvlJc w:val="left"/>
+      <w:pPr>
+        <w:ind w:left="2880" w:hanging="360"/>
+      </w:pPr>
+    </w:lvl>
+    <w:lvl w:ilvl="4" w:tplc="08090019" w:tentative="1">
+      <w:start w:val="1"/>
+      <w:numFmt w:val="lowerLetter"/>
+      <w:lvlText w:val="%5."/>
+      <w:lvlJc w:val="left"/>
+      <w:pPr>
+        <w:ind w:left="3600" w:hanging="360"/>
+      </w:pPr>
+    </w:lvl>
+    <w:lvl w:ilvl="5" w:tplc="0809001B" w:tentative="1">
+      <w:start w:val="1"/>
+      <w:numFmt w:val="lowerRoman"/>
+      <w:lvlText w:val="%6."/>
+      <w:lvlJc w:val="right"/>
+      <w:pPr>
+        <w:ind w:left="4320" w:hanging="180"/>
+      </w:pPr>
+    </w:lvl>
+    <w:lvl w:ilvl="6" w:tplc="0809000F" w:tentative="1">
+      <w:start w:val="1"/>
+      <w:numFmt w:val="decimal"/>
+      <w:lvlText w:val="%7."/>
+      <w:lvlJc w:val="left"/>
+      <w:pPr>
+        <w:ind w:left="5040" w:hanging="360"/>
+      </w:pPr>
+    </w:lvl>
+    <w:lvl w:ilvl="7" w:tplc="08090019" w:tentative="1">
+      <w:start w:val="1"/>
+      <w:numFmt w:val="lowerLetter"/>
+      <w:lvlText w:val="%8."/>
+      <w:lvlJc w:val="left"/>
+      <w:pPr>
+        <w:ind w:left="5760" w:hanging="360"/>
+      </w:pPr>
+    </w:lvl>
+    <w:lvl w:ilvl="8" w:tplc="0809001B" w:tentative="1">
+      <w:start w:val="1"/>
+      <w:numFmt w:val="lowerRoman"/>
+      <w:lvlText w:val="%9."/>
+      <w:lvlJc w:val="right"/>
+      <w:pPr>
+        <w:ind w:left="6480" w:hanging="180"/>
+      </w:pPr>
+    </w:lvl>
+  </w:abstractNum>
+  <w:abstractNum w:abstractNumId="13" w15:restartNumberingAfterBreak="0">
     <w:nsid w:val="7F0073FF"/>
     <w:multiLevelType w:val="hybridMultilevel"/>
     <w:tmpl w:val="7A48A6E0"/>
@@ -3395,6 +3517,92 @@
       <w:lvlJc w:val="right"/>
       <w:pPr>
         <w:ind w:left="6480" w:hanging="180"/>
+      </w:pPr>
+    </w:lvl>
+  </w:abstractNum>
+  <w:abstractNum w:abstractNumId="14" w15:restartNumberingAfterBreak="0">
+    <w:nsid w:val="7F826541"/>
+    <w:multiLevelType w:val="hybridMultilevel"/>
+    <w:tmpl w:val="6D9ED8AA"/>
+    <w:lvl w:ilvl="0" w:tplc="0809000F">
+      <w:start w:val="1"/>
+      <w:numFmt w:val="decimal"/>
+      <w:lvlText w:val="%1."/>
+      <w:lvlJc w:val="left"/>
+      <w:pPr>
+        <w:ind w:left="1440" w:hanging="360"/>
+      </w:pPr>
+    </w:lvl>
+    <w:lvl w:ilvl="1" w:tplc="08090019" w:tentative="1">
+      <w:start w:val="1"/>
+      <w:numFmt w:val="lowerLetter"/>
+      <w:lvlText w:val="%2."/>
+      <w:lvlJc w:val="left"/>
+      <w:pPr>
+        <w:ind w:left="2160" w:hanging="360"/>
+      </w:pPr>
+    </w:lvl>
+    <w:lvl w:ilvl="2" w:tplc="0809001B" w:tentative="1">
+      <w:start w:val="1"/>
+      <w:numFmt w:val="lowerRoman"/>
+      <w:lvlText w:val="%3."/>
+      <w:lvlJc w:val="right"/>
+      <w:pPr>
+        <w:ind w:left="2880" w:hanging="180"/>
+      </w:pPr>
+    </w:lvl>
+    <w:lvl w:ilvl="3" w:tplc="0809000F" w:tentative="1">
+      <w:start w:val="1"/>
+      <w:numFmt w:val="decimal"/>
+      <w:lvlText w:val="%4."/>
+      <w:lvlJc w:val="left"/>
+      <w:pPr>
+        <w:ind w:left="3600" w:hanging="360"/>
+      </w:pPr>
+    </w:lvl>
+    <w:lvl w:ilvl="4" w:tplc="08090019" w:tentative="1">
+      <w:start w:val="1"/>
+      <w:numFmt w:val="lowerLetter"/>
+      <w:lvlText w:val="%5."/>
+      <w:lvlJc w:val="left"/>
+      <w:pPr>
+        <w:ind w:left="4320" w:hanging="360"/>
+      </w:pPr>
+    </w:lvl>
+    <w:lvl w:ilvl="5" w:tplc="0809001B" w:tentative="1">
+      <w:start w:val="1"/>
+      <w:numFmt w:val="lowerRoman"/>
+      <w:lvlText w:val="%6."/>
+      <w:lvlJc w:val="right"/>
+      <w:pPr>
+        <w:ind w:left="5040" w:hanging="180"/>
+      </w:pPr>
+    </w:lvl>
+    <w:lvl w:ilvl="6" w:tplc="0809000F" w:tentative="1">
+      <w:start w:val="1"/>
+      <w:numFmt w:val="decimal"/>
+      <w:lvlText w:val="%7."/>
+      <w:lvlJc w:val="left"/>
+      <w:pPr>
+        <w:ind w:left="5760" w:hanging="360"/>
+      </w:pPr>
+    </w:lvl>
+    <w:lvl w:ilvl="7" w:tplc="08090019" w:tentative="1">
+      <w:start w:val="1"/>
+      <w:numFmt w:val="lowerLetter"/>
+      <w:lvlText w:val="%8."/>
+      <w:lvlJc w:val="left"/>
+      <w:pPr>
+        <w:ind w:left="6480" w:hanging="360"/>
+      </w:pPr>
+    </w:lvl>
+    <w:lvl w:ilvl="8" w:tplc="0809001B" w:tentative="1">
+      <w:start w:val="1"/>
+      <w:numFmt w:val="lowerRoman"/>
+      <w:lvlText w:val="%9."/>
+      <w:lvlJc w:val="right"/>
+      <w:pPr>
+        <w:ind w:left="7200" w:hanging="180"/>
       </w:pPr>
     </w:lvl>
   </w:abstractNum>
@@ -3441,7 +3649,7 @@
     <w:abstractNumId w:val="8"/>
   </w:num>
   <w:num w:numId="15">
-    <w:abstractNumId w:val="12"/>
+    <w:abstractNumId w:val="13"/>
   </w:num>
   <w:num w:numId="16">
     <w:abstractNumId w:val="6"/>
@@ -3451,6 +3659,12 @@
   </w:num>
   <w:num w:numId="18">
     <w:abstractNumId w:val="10"/>
+  </w:num>
+  <w:num w:numId="19">
+    <w:abstractNumId w:val="14"/>
+  </w:num>
+  <w:num w:numId="20">
+    <w:abstractNumId w:val="12"/>
   </w:num>
 </w:numbering>
 </file>
@@ -5007,6 +5221,7 @@
   </w:compat>
   <w:rsids>
     <w:rsidRoot w:val="007F1309"/>
+    <w:rsid w:val="000976AA"/>
     <w:rsid w:val="0034670F"/>
     <w:rsid w:val="007F1309"/>
     <w:rsid w:val="008A7CCD"/>
@@ -5872,15 +6087,6 @@
 </file>
 
 <file path=customXml/item2.xml><?xml version="1.0" encoding="utf-8"?>
-<?mso-contentType ?>
-<FormTemplates xmlns="http://schemas.microsoft.com/sharepoint/v3/contenttype/forms">
-  <Display>DocumentLibraryForm</Display>
-  <Edit>AssetEditForm</Edit>
-  <New>DocumentLibraryForm</New>
-</FormTemplates>
-</file>
-
-<file path=customXml/item3.xml><?xml version="1.0" encoding="utf-8"?>
 <outs:outSpaceData xmlns:outs="http://schemas.microsoft.com/office/2009/outspace/metadata">
   <outs:relatedDates/>
   <outs:relatedDocuments/>
@@ -5888,6 +6094,15 @@
   <outs:propertyMetadataList/>
   <outs:corruptMetadataWasLost/>
 </outs:outSpaceData>
+</file>
+
+<file path=customXml/item3.xml><?xml version="1.0" encoding="utf-8"?>
+<?mso-contentType ?>
+<FormTemplates xmlns="http://schemas.microsoft.com/sharepoint/v3/contenttype/forms">
+  <Display>DocumentLibraryForm</Display>
+  <Edit>AssetEditForm</Edit>
+  <New>DocumentLibraryForm</New>
+</FormTemplates>
 </file>
 
 <file path=customXml/item4.xml><?xml version="1.0" encoding="utf-8"?>
@@ -5903,6 +6118,14 @@
 </file>
 
 <file path=customXml/itemProps2.xml><?xml version="1.0" encoding="utf-8"?>
+<ds:datastoreItem xmlns:ds="http://schemas.openxmlformats.org/officeDocument/2006/customXml" ds:itemID="{800B806B-C3C7-4EFE-A57F-81DC87A14EE1}">
+  <ds:schemaRefs>
+    <ds:schemaRef ds:uri="http://schemas.microsoft.com/office/2009/outspace/metadata"/>
+  </ds:schemaRefs>
+</ds:datastoreItem>
+</file>
+
+<file path=customXml/itemProps3.xml><?xml version="1.0" encoding="utf-8"?>
 <ds:datastoreItem xmlns:ds="http://schemas.openxmlformats.org/officeDocument/2006/customXml" ds:itemID="{B2136649-C642-4DEC-8AD0-2471BC4316A6}">
   <ds:schemaRefs>
     <ds:schemaRef ds:uri="http://schemas.microsoft.com/sharepoint/v3/contenttype/forms"/>
@@ -5910,16 +6133,8 @@
 </ds:datastoreItem>
 </file>
 
-<file path=customXml/itemProps3.xml><?xml version="1.0" encoding="utf-8"?>
-<ds:datastoreItem xmlns:ds="http://schemas.openxmlformats.org/officeDocument/2006/customXml" ds:itemID="{800B806B-C3C7-4EFE-A57F-81DC87A14EE1}">
-  <ds:schemaRefs>
-    <ds:schemaRef ds:uri="http://schemas.microsoft.com/office/2009/outspace/metadata"/>
-  </ds:schemaRefs>
-</ds:datastoreItem>
-</file>
-
 <file path=customXml/itemProps4.xml><?xml version="1.0" encoding="utf-8"?>
-<ds:datastoreItem xmlns:ds="http://schemas.openxmlformats.org/officeDocument/2006/customXml" ds:itemID="{FBC49E66-07CD-43FD-A3BB-FEFFF048470B}">
+<ds:datastoreItem xmlns:ds="http://schemas.openxmlformats.org/officeDocument/2006/customXml" ds:itemID="{CF117754-2544-4FDB-BF40-1677D0A1C301}">
   <ds:schemaRefs>
     <ds:schemaRef ds:uri="http://schemas.openxmlformats.org/officeDocument/2006/bibliography"/>
   </ds:schemaRefs>

</xml_diff>